<commit_message>
doc: New dset, clf and feature lis, doc and script after review #$
</commit_message>
<xml_diff>
--- a/document_the_work.docx
+++ b/document_the_work.docx
@@ -57,14 +57,18 @@
       <w:pPr>
         <w:pStyle w:val="TextBody"/>
         <w:jc w:val="left"/>
-      </w:pPr>
-      <w:r>
-        <w:rPr/>
-        <w:t xml:space="preserve">The idea of this file is the replace the README.md in terms of documenting the work and leaving it for files </w:t>
-      </w:r>
-      <w:r>
-        <w:rPr/>
-        <w:t>index in the repository.</w:t>
+        <w:rPr>
+          <w:sz w:val="24"/>
+          <w:sz w:val="24"/>
+          <w:szCs w:val="24"/>
+          <w:rFonts w:ascii="Liberation Serif" w:hAnsi="Liberation Serif" w:eastAsia="DejaVu Sans" w:cs="DejaVu Sans"/>
+          <w:color w:val="00000A"/>
+          <w:lang w:val="en-US" w:eastAsia="zh-CN" w:bidi="hi-IN"/>
+        </w:rPr>
+      </w:pPr>
+      <w:r>
+        <w:rPr/>
+        <w:t>The idea of this file is the replace the README.md in terms of documenting the work and leaving it for files index in the repository.</w:t>
       </w:r>
       <w:r/>
     </w:p>
@@ -651,17 +655,23 @@
         </w:rPr>
       </w:pPr>
       <w:r>
-        <w:rPr/>
-      </w:r>
-      <w:r/>
-    </w:p>
-    <w:p>
-      <w:pPr>
-        <w:pStyle w:val="Normal"/>
-      </w:pPr>
-      <w:r>
         <w:rPr>
           <w:rFonts w:eastAsia="DejaVu Sans" w:cs="DejaVu Sans"/>
+          <w:color w:val="00000A"/>
+          <w:sz w:val="24"/>
+          <w:szCs w:val="24"/>
+          <w:lang w:val="en-US" w:eastAsia="zh-CN" w:bidi="hi-IN"/>
+        </w:rPr>
+      </w:r>
+      <w:r/>
+    </w:p>
+    <w:p>
+      <w:pPr>
+        <w:pStyle w:val="Normal"/>
+      </w:pPr>
+      <w:r>
+        <w:rPr>
+          <w:rFonts w:eastAsia="DejaVu Sans" w:cs="DejaVu Sans"/>
           <w:i w:val="false"/>
           <w:iCs w:val="false"/>
           <w:color w:val="00000A"/>
@@ -670,6 +680,59 @@
           <w:lang w:val="en-US" w:eastAsia="zh-CN" w:bidi="hi-IN"/>
         </w:rPr>
         <w:t>I will also will create a new feature to represent or signal the people which are part of the 80% of exercised stock options . The idea is t use it as a mask to help the model.</w:t>
+      </w:r>
+      <w:r/>
+    </w:p>
+    <w:p>
+      <w:pPr>
+        <w:pStyle w:val="Normal"/>
+        <w:rPr>
+          <w:sz w:val="24"/>
+          <w:sz w:val="24"/>
+          <w:szCs w:val="24"/>
+          <w:rFonts w:ascii="Liberation Serif" w:hAnsi="Liberation Serif" w:eastAsia="DejaVu Sans" w:cs="DejaVu Sans"/>
+          <w:color w:val="00000A"/>
+          <w:lang w:val="en-US" w:eastAsia="zh-CN" w:bidi="hi-IN"/>
+        </w:rPr>
+      </w:pPr>
+      <w:r>
+        <w:rPr/>
+      </w:r>
+      <w:r/>
+    </w:p>
+    <w:p>
+      <w:pPr>
+        <w:pStyle w:val="Normal"/>
+      </w:pPr>
+      <w:r>
+        <w:rPr>
+          <w:rFonts w:eastAsia="DejaVu Sans" w:cs="DejaVu Sans"/>
+          <w:i w:val="false"/>
+          <w:iCs w:val="false"/>
+          <w:color w:val="00000A"/>
+          <w:sz w:val="24"/>
+          <w:szCs w:val="24"/>
+          <w:lang w:val="en-US" w:eastAsia="zh-CN" w:bidi="hi-IN"/>
+        </w:rPr>
+        <w:t>Lastly, I created a feature to collect other “advanced cash” features and see if it gives a additional information</w:t>
+      </w:r>
+      <w:r/>
+    </w:p>
+    <w:p>
+      <w:pPr>
+        <w:pStyle w:val="Normal"/>
+      </w:pPr>
+      <w:r>
+        <w:rPr>
+          <w:rFonts w:eastAsia="DejaVu Sans" w:cs="DejaVu Sans"/>
+          <w:i w:val="false"/>
+          <w:iCs w:val="false"/>
+          <w:color w:val="00000A"/>
+          <w:sz w:val="24"/>
+          <w:szCs w:val="24"/>
+          <w:lang w:val="en-US" w:eastAsia="zh-CN" w:bidi="hi-IN"/>
+        </w:rPr>
+        <w:t>my_magic_dataset['advanced_cash'] = my_magic_dataset['loan_advances'] + my_magic_dataset['other'] + my_magic_dataset['expenses']</w:t>
       </w:r>
       <w:r/>
     </w:p>
@@ -1507,20 +1570,6 @@
     <w:p>
       <w:pPr>
         <w:pStyle w:val="Normal"/>
-        <w:rPr>
-          <w:sz w:val="24"/>
-          <w:i/>
-          <w:b/>
-          <w:sz w:val="24"/>
-          <w:i/>
-          <w:b/>
-          <w:szCs w:val="24"/>
-          <w:iCs/>
-          <w:bCs/>
-          <w:rFonts w:ascii="Liberation Serif" w:hAnsi="Liberation Serif" w:eastAsia="DejaVu Sans" w:cs="DejaVu Sans"/>
-          <w:color w:val="00000A"/>
-          <w:lang w:val="en-US" w:eastAsia="zh-CN" w:bidi="hi-IN"/>
-        </w:rPr>
       </w:pPr>
       <w:r>
         <w:rPr>
@@ -1530,6 +1579,56 @@
           <w:iCs/>
         </w:rPr>
         <w:t>What features did you end up using in your POI identifier, and what selection process did you use to pick them?</w:t>
+      </w:r>
+      <w:r/>
+    </w:p>
+    <w:p>
+      <w:pPr>
+        <w:pStyle w:val="Normal"/>
+      </w:pPr>
+      <w:r>
+        <w:rPr>
+          <w:b/>
+          <w:bCs/>
+          <w:i/>
+          <w:iCs/>
+        </w:rPr>
+        <w:t>- explain what feature you tried to make, and the rationale behind it.</w:t>
+      </w:r>
+      <w:r/>
+    </w:p>
+    <w:p>
+      <w:pPr>
+        <w:pStyle w:val="Normal"/>
+      </w:pPr>
+      <w:r>
+        <w:rPr>
+          <w:b/>
+          <w:bCs/>
+          <w:i/>
+          <w:iCs/>
+        </w:rPr>
+        <w:t>In your feature selection step, if you used an algorithm like a decision tree, please also give the feature importances of the features that you use, and if you used an automated feature selection function like SelectKBest,</w:t>
+      </w:r>
+      <w:r/>
+    </w:p>
+    <w:p>
+      <w:pPr>
+        <w:pStyle w:val="Normal"/>
+      </w:pPr>
+      <w:r>
+        <w:rPr>
+          <w:rFonts w:eastAsia="DejaVu Sans" w:cs="DejaVu Sans"/>
+          <w:b/>
+          <w:bCs/>
+          <w:i/>
+          <w:iCs/>
+          <w:color w:val="00000A"/>
+          <w:sz w:val="24"/>
+          <w:szCs w:val="24"/>
+          <w:lang w:val="en-US" w:eastAsia="zh-CN" w:bidi="hi-IN"/>
+        </w:rPr>
+        <w:t>please report the feature scores and reasons for your choice of parameter values.  [relevant rubric items: “create new features”, “intelligently select features”, “properly scale features”]</w:t>
       </w:r>
       <w:r/>
     </w:p>
@@ -1901,115 +2000,1286 @@
     <w:p>
       <w:pPr>
         <w:pStyle w:val="Normal"/>
-      </w:pPr>
-      <w:r>
-        <w:rPr>
-          <w:rFonts w:eastAsia="DejaVu Sans" w:cs="DejaVu Sans"/>
-          <w:b w:val="false"/>
-          <w:bCs w:val="false"/>
-          <w:i w:val="false"/>
-          <w:iCs w:val="false"/>
-          <w:color w:val="00000A"/>
-          <w:sz w:val="24"/>
-          <w:szCs w:val="24"/>
-          <w:lang w:val="en-US" w:eastAsia="zh-CN" w:bidi="hi-IN"/>
-        </w:rPr>
-        <w:t>I ended up using all the original features , minus the ail related features plus new two added features which are 'cash_from_stock' and 'high_exercised_percentile'.</w:t>
-      </w:r>
-      <w:r/>
-    </w:p>
-    <w:p>
-      <w:pPr>
-        <w:pStyle w:val="Normal"/>
-        <w:rPr>
-          <w:sz w:val="24"/>
-          <w:sz w:val="24"/>
-          <w:szCs w:val="24"/>
-          <w:rFonts w:ascii="Liberation Serif" w:hAnsi="Liberation Serif" w:eastAsia="DejaVu Sans" w:cs="DejaVu Sans"/>
-          <w:color w:val="00000A"/>
-          <w:lang w:val="en-US" w:eastAsia="zh-CN" w:bidi="hi-IN"/>
-        </w:rPr>
-      </w:pPr>
-      <w:r>
-        <w:rPr/>
-      </w:r>
-      <w:r/>
-    </w:p>
-    <w:p>
-      <w:pPr>
-        <w:pStyle w:val="Normal"/>
-      </w:pPr>
-      <w:r>
-        <w:rPr>
-          <w:rFonts w:eastAsia="DejaVu Sans" w:cs="DejaVu Sans"/>
-          <w:b w:val="false"/>
-          <w:bCs w:val="false"/>
-          <w:i w:val="false"/>
-          <w:iCs w:val="false"/>
-          <w:color w:val="00000A"/>
-          <w:sz w:val="24"/>
-          <w:szCs w:val="24"/>
-          <w:lang w:val="en-US" w:eastAsia="zh-CN" w:bidi="hi-IN"/>
-        </w:rPr>
-        <w:t>For the selection process I used a RandomForestClassifier before and after the new features. I checked the feature_importances_ mostly for features with more than 0.10 in this case. There were no big “winners” but the above mentioned features had the highest score in the group. The script print out the  list.</w:t>
-      </w:r>
-      <w:r/>
-    </w:p>
-    <w:p>
-      <w:pPr>
-        <w:pStyle w:val="Normal"/>
-      </w:pPr>
-      <w:r>
-        <w:rPr>
-          <w:rFonts w:eastAsia="DejaVu Sans" w:cs="DejaVu Sans"/>
-          <w:b w:val="false"/>
-          <w:bCs w:val="false"/>
-          <w:i w:val="false"/>
-          <w:iCs w:val="false"/>
-          <w:color w:val="00000A"/>
-          <w:sz w:val="24"/>
-          <w:szCs w:val="24"/>
-          <w:lang w:val="en-US" w:eastAsia="zh-CN" w:bidi="hi-IN"/>
-        </w:rPr>
-        <w:t>In the process of testing the different algorithms I tries several times to reduce some of the features contained in the data set and summarized in other features but it always heart the accuracy and metrics.</w:t>
-      </w:r>
-      <w:r/>
-    </w:p>
-    <w:p>
-      <w:pPr>
-        <w:pStyle w:val="Normal"/>
-      </w:pPr>
-      <w:r>
-        <w:rPr/>
-      </w:r>
-      <w:r/>
-    </w:p>
-    <w:p>
-      <w:pPr>
-        <w:pStyle w:val="Normal"/>
-        <w:rPr>
-          <w:sz w:val="24"/>
-          <w:i/>
-          <w:b/>
-          <w:sz w:val="24"/>
-          <w:i/>
-          <w:b/>
-          <w:szCs w:val="24"/>
-          <w:iCs/>
-          <w:bCs/>
-          <w:rFonts w:ascii="Liberation Serif" w:hAnsi="Liberation Serif" w:eastAsia="DejaVu Sans" w:cs="DejaVu Sans"/>
-          <w:color w:val="00000A"/>
-          <w:lang w:val="en-US" w:eastAsia="zh-CN" w:bidi="hi-IN"/>
-        </w:rPr>
-      </w:pPr>
-      <w:r>
-        <w:rPr>
-          <w:b/>
-          <w:bCs/>
-          <w:i/>
-          <w:iCs/>
-        </w:rPr>
-        <w:t xml:space="preserve">Did you have to do any scaling? Why or why not? </w:t>
+        <w:rPr>
+          <w:sz w:val="24"/>
+          <w:sz w:val="24"/>
+          <w:szCs w:val="24"/>
+          <w:rFonts w:ascii="Liberation Serif" w:hAnsi="Liberation Serif" w:eastAsia="DejaVu Sans" w:cs="DejaVu Sans"/>
+          <w:color w:val="00000A"/>
+          <w:lang w:val="en-US" w:eastAsia="zh-CN" w:bidi="hi-IN"/>
+        </w:rPr>
+      </w:pPr>
+      <w:r>
+        <w:rPr/>
+        <w:t>For the feature selection process I followed the following steps:</w:t>
+      </w:r>
+      <w:r/>
+    </w:p>
+    <w:p>
+      <w:pPr>
+        <w:pStyle w:val="Normal"/>
+        <w:rPr>
+          <w:sz w:val="24"/>
+          <w:sz w:val="24"/>
+          <w:szCs w:val="24"/>
+          <w:rFonts w:ascii="Liberation Serif" w:hAnsi="Liberation Serif" w:eastAsia="DejaVu Sans" w:cs="DejaVu Sans"/>
+          <w:color w:val="00000A"/>
+          <w:lang w:val="en-US" w:eastAsia="zh-CN" w:bidi="hi-IN"/>
+        </w:rPr>
+      </w:pPr>
+      <w:r>
+        <w:rPr/>
+      </w:r>
+      <w:r/>
+    </w:p>
+    <w:p>
+      <w:pPr>
+        <w:pStyle w:val="Normal"/>
+        <w:rPr>
+          <w:sz w:val="24"/>
+          <w:sz w:val="24"/>
+          <w:szCs w:val="24"/>
+          <w:rFonts w:ascii="Liberation Serif" w:hAnsi="Liberation Serif" w:eastAsia="DejaVu Sans" w:cs="DejaVu Sans"/>
+          <w:color w:val="00000A"/>
+          <w:lang w:val="en-US" w:eastAsia="zh-CN" w:bidi="hi-IN"/>
+        </w:rPr>
+      </w:pPr>
+      <w:r>
+        <w:rPr/>
+        <w:t>1. I trained a RandomForestClassifier with the initial list of features after cleaning and, using the feature_importances_ of the classifier I printed out an ordered list of features importance (see Step 2.a in the script. That give me the following list :</w:t>
+      </w:r>
+      <w:r/>
+    </w:p>
+    <w:p>
+      <w:pPr>
+        <w:pStyle w:val="Normal"/>
+        <w:rPr>
+          <w:sz w:val="24"/>
+          <w:sz w:val="24"/>
+          <w:szCs w:val="24"/>
+          <w:rFonts w:ascii="Liberation Serif" w:hAnsi="Liberation Serif" w:eastAsia="DejaVu Sans" w:cs="DejaVu Sans"/>
+          <w:color w:val="00000A"/>
+          <w:lang w:val="en-US" w:eastAsia="zh-CN" w:bidi="hi-IN"/>
+        </w:rPr>
+      </w:pPr>
+      <w:r>
+        <w:rPr/>
+      </w:r>
+      <w:r/>
+    </w:p>
+    <w:p>
+      <w:pPr>
+        <w:pStyle w:val="Normal"/>
+        <w:rPr>
+          <w:sz w:val="24"/>
+          <w:sz w:val="24"/>
+          <w:szCs w:val="24"/>
+          <w:rFonts w:ascii="Liberation Serif" w:hAnsi="Liberation Serif" w:eastAsia="DejaVu Sans" w:cs="DejaVu Sans"/>
+          <w:color w:val="00000A"/>
+          <w:lang w:val="en-US" w:eastAsia="zh-CN" w:bidi="hi-IN"/>
+        </w:rPr>
+      </w:pPr>
+      <w:r>
+        <w:rPr/>
+        <w:t>This is the ranking of the initial features</w:t>
+      </w:r>
+      <w:r/>
+    </w:p>
+    <w:p>
+      <w:pPr>
+        <w:pStyle w:val="Normal"/>
+        <w:rPr>
+          <w:sz w:val="24"/>
+          <w:sz w:val="24"/>
+          <w:szCs w:val="24"/>
+          <w:rFonts w:ascii="Liberation Serif" w:hAnsi="Liberation Serif" w:eastAsia="DejaVu Sans" w:cs="DejaVu Sans"/>
+          <w:color w:val="00000A"/>
+          <w:lang w:val="en-US" w:eastAsia="zh-CN" w:bidi="hi-IN"/>
+        </w:rPr>
+      </w:pPr>
+      <w:r>
+        <w:rPr/>
+        <w:t>exercised_stock_options      0.177469</w:t>
+      </w:r>
+      <w:r/>
+    </w:p>
+    <w:p>
+      <w:pPr>
+        <w:pStyle w:val="Normal"/>
+        <w:rPr>
+          <w:sz w:val="24"/>
+          <w:sz w:val="24"/>
+          <w:szCs w:val="24"/>
+          <w:rFonts w:ascii="Liberation Serif" w:hAnsi="Liberation Serif" w:eastAsia="DejaVu Sans" w:cs="DejaVu Sans"/>
+          <w:color w:val="00000A"/>
+          <w:lang w:val="en-US" w:eastAsia="zh-CN" w:bidi="hi-IN"/>
+        </w:rPr>
+      </w:pPr>
+      <w:r>
+        <w:rPr/>
+        <w:t>total_stock_value            0.135812</w:t>
+      </w:r>
+      <w:r/>
+    </w:p>
+    <w:p>
+      <w:pPr>
+        <w:pStyle w:val="Normal"/>
+        <w:rPr>
+          <w:sz w:val="24"/>
+          <w:sz w:val="24"/>
+          <w:szCs w:val="24"/>
+          <w:rFonts w:ascii="Liberation Serif" w:hAnsi="Liberation Serif" w:eastAsia="DejaVu Sans" w:cs="DejaVu Sans"/>
+          <w:color w:val="00000A"/>
+          <w:lang w:val="en-US" w:eastAsia="zh-CN" w:bidi="hi-IN"/>
+        </w:rPr>
+      </w:pPr>
+      <w:r>
+        <w:rPr/>
+        <w:t>restricted_stock             0.101740</w:t>
+      </w:r>
+      <w:r/>
+    </w:p>
+    <w:p>
+      <w:pPr>
+        <w:pStyle w:val="Normal"/>
+        <w:rPr>
+          <w:sz w:val="24"/>
+          <w:sz w:val="24"/>
+          <w:szCs w:val="24"/>
+          <w:rFonts w:ascii="Liberation Serif" w:hAnsi="Liberation Serif" w:eastAsia="DejaVu Sans" w:cs="DejaVu Sans"/>
+          <w:color w:val="00000A"/>
+          <w:lang w:val="en-US" w:eastAsia="zh-CN" w:bidi="hi-IN"/>
+        </w:rPr>
+      </w:pPr>
+      <w:r>
+        <w:rPr/>
+        <w:t>other                        0.098535</w:t>
+      </w:r>
+      <w:r/>
+    </w:p>
+    <w:p>
+      <w:pPr>
+        <w:pStyle w:val="Normal"/>
+        <w:rPr>
+          <w:sz w:val="24"/>
+          <w:sz w:val="24"/>
+          <w:szCs w:val="24"/>
+          <w:rFonts w:ascii="Liberation Serif" w:hAnsi="Liberation Serif" w:eastAsia="DejaVu Sans" w:cs="DejaVu Sans"/>
+          <w:color w:val="00000A"/>
+          <w:lang w:val="en-US" w:eastAsia="zh-CN" w:bidi="hi-IN"/>
+        </w:rPr>
+      </w:pPr>
+      <w:r>
+        <w:rPr/>
+        <w:t>deferred_income              0.092841</w:t>
+      </w:r>
+      <w:r/>
+    </w:p>
+    <w:p>
+      <w:pPr>
+        <w:pStyle w:val="Normal"/>
+        <w:rPr>
+          <w:sz w:val="24"/>
+          <w:sz w:val="24"/>
+          <w:szCs w:val="24"/>
+          <w:rFonts w:ascii="Liberation Serif" w:hAnsi="Liberation Serif" w:eastAsia="DejaVu Sans" w:cs="DejaVu Sans"/>
+          <w:color w:val="00000A"/>
+          <w:lang w:val="en-US" w:eastAsia="zh-CN" w:bidi="hi-IN"/>
+        </w:rPr>
+      </w:pPr>
+      <w:r>
+        <w:rPr/>
+        <w:t>expenses                     0.089134</w:t>
+      </w:r>
+      <w:r/>
+    </w:p>
+    <w:p>
+      <w:pPr>
+        <w:pStyle w:val="Normal"/>
+        <w:rPr>
+          <w:sz w:val="24"/>
+          <w:sz w:val="24"/>
+          <w:szCs w:val="24"/>
+          <w:rFonts w:ascii="Liberation Serif" w:hAnsi="Liberation Serif" w:eastAsia="DejaVu Sans" w:cs="DejaVu Sans"/>
+          <w:color w:val="00000A"/>
+          <w:lang w:val="en-US" w:eastAsia="zh-CN" w:bidi="hi-IN"/>
+        </w:rPr>
+      </w:pPr>
+      <w:r>
+        <w:rPr/>
+        <w:t>bonus                        0.083820</w:t>
+      </w:r>
+      <w:r/>
+    </w:p>
+    <w:p>
+      <w:pPr>
+        <w:pStyle w:val="Normal"/>
+        <w:rPr>
+          <w:sz w:val="24"/>
+          <w:sz w:val="24"/>
+          <w:szCs w:val="24"/>
+          <w:rFonts w:ascii="Liberation Serif" w:hAnsi="Liberation Serif" w:eastAsia="DejaVu Sans" w:cs="DejaVu Sans"/>
+          <w:color w:val="00000A"/>
+          <w:lang w:val="en-US" w:eastAsia="zh-CN" w:bidi="hi-IN"/>
+        </w:rPr>
+      </w:pPr>
+      <w:r>
+        <w:rPr/>
+        <w:t>total_payments               0.062447</w:t>
+      </w:r>
+      <w:r/>
+    </w:p>
+    <w:p>
+      <w:pPr>
+        <w:pStyle w:val="Normal"/>
+        <w:rPr>
+          <w:sz w:val="24"/>
+          <w:sz w:val="24"/>
+          <w:szCs w:val="24"/>
+          <w:rFonts w:ascii="Liberation Serif" w:hAnsi="Liberation Serif" w:eastAsia="DejaVu Sans" w:cs="DejaVu Sans"/>
+          <w:color w:val="00000A"/>
+          <w:lang w:val="en-US" w:eastAsia="zh-CN" w:bidi="hi-IN"/>
+        </w:rPr>
+      </w:pPr>
+      <w:r>
+        <w:rPr/>
+        <w:t>salary                       0.056872</w:t>
+      </w:r>
+      <w:r/>
+    </w:p>
+    <w:p>
+      <w:pPr>
+        <w:pStyle w:val="Normal"/>
+        <w:rPr>
+          <w:sz w:val="24"/>
+          <w:sz w:val="24"/>
+          <w:szCs w:val="24"/>
+          <w:rFonts w:ascii="Liberation Serif" w:hAnsi="Liberation Serif" w:eastAsia="DejaVu Sans" w:cs="DejaVu Sans"/>
+          <w:color w:val="00000A"/>
+          <w:lang w:val="en-US" w:eastAsia="zh-CN" w:bidi="hi-IN"/>
+        </w:rPr>
+      </w:pPr>
+      <w:r>
+        <w:rPr/>
+        <w:t>long_term_incentive          0.053250</w:t>
+      </w:r>
+      <w:r/>
+    </w:p>
+    <w:p>
+      <w:pPr>
+        <w:pStyle w:val="Normal"/>
+        <w:rPr>
+          <w:sz w:val="24"/>
+          <w:sz w:val="24"/>
+          <w:szCs w:val="24"/>
+          <w:rFonts w:ascii="Liberation Serif" w:hAnsi="Liberation Serif" w:eastAsia="DejaVu Sans" w:cs="DejaVu Sans"/>
+          <w:color w:val="00000A"/>
+          <w:lang w:val="en-US" w:eastAsia="zh-CN" w:bidi="hi-IN"/>
+        </w:rPr>
+      </w:pPr>
+      <w:r>
+        <w:rPr/>
+        <w:t>deferral_payments            0.028490</w:t>
+      </w:r>
+      <w:r/>
+    </w:p>
+    <w:p>
+      <w:pPr>
+        <w:pStyle w:val="Normal"/>
+        <w:rPr>
+          <w:sz w:val="24"/>
+          <w:sz w:val="24"/>
+          <w:szCs w:val="24"/>
+          <w:rFonts w:ascii="Liberation Serif" w:hAnsi="Liberation Serif" w:eastAsia="DejaVu Sans" w:cs="DejaVu Sans"/>
+          <w:color w:val="00000A"/>
+          <w:lang w:val="en-US" w:eastAsia="zh-CN" w:bidi="hi-IN"/>
+        </w:rPr>
+      </w:pPr>
+      <w:r>
+        <w:rPr/>
+        <w:t>loan_advances                0.014323</w:t>
+      </w:r>
+      <w:r/>
+    </w:p>
+    <w:p>
+      <w:pPr>
+        <w:pStyle w:val="Normal"/>
+        <w:rPr>
+          <w:sz w:val="24"/>
+          <w:sz w:val="24"/>
+          <w:szCs w:val="24"/>
+          <w:rFonts w:ascii="Liberation Serif" w:hAnsi="Liberation Serif" w:eastAsia="DejaVu Sans" w:cs="DejaVu Sans"/>
+          <w:color w:val="00000A"/>
+          <w:lang w:val="en-US" w:eastAsia="zh-CN" w:bidi="hi-IN"/>
+        </w:rPr>
+      </w:pPr>
+      <w:r>
+        <w:rPr/>
+        <w:t>restricted_stock_deferred    0.005267</w:t>
+      </w:r>
+      <w:r/>
+    </w:p>
+    <w:p>
+      <w:pPr>
+        <w:pStyle w:val="Normal"/>
+        <w:rPr>
+          <w:sz w:val="24"/>
+          <w:sz w:val="24"/>
+          <w:szCs w:val="24"/>
+          <w:rFonts w:ascii="Liberation Serif" w:hAnsi="Liberation Serif" w:eastAsia="DejaVu Sans" w:cs="DejaVu Sans"/>
+          <w:color w:val="00000A"/>
+          <w:lang w:val="en-US" w:eastAsia="zh-CN" w:bidi="hi-IN"/>
+        </w:rPr>
+      </w:pPr>
+      <w:r>
+        <w:rPr/>
+        <w:t>director_fees                0.000000</w:t>
+      </w:r>
+      <w:r/>
+    </w:p>
+    <w:p>
+      <w:pPr>
+        <w:pStyle w:val="Normal"/>
+        <w:rPr>
+          <w:sz w:val="24"/>
+          <w:sz w:val="24"/>
+          <w:szCs w:val="24"/>
+          <w:rFonts w:ascii="Liberation Serif" w:hAnsi="Liberation Serif" w:eastAsia="DejaVu Sans" w:cs="DejaVu Sans"/>
+          <w:color w:val="00000A"/>
+          <w:lang w:val="en-US" w:eastAsia="zh-CN" w:bidi="hi-IN"/>
+        </w:rPr>
+      </w:pPr>
+      <w:r>
+        <w:rPr/>
+      </w:r>
+      <w:r/>
+    </w:p>
+    <w:p>
+      <w:pPr>
+        <w:pStyle w:val="Normal"/>
+      </w:pPr>
+      <w:r>
+        <w:rPr/>
+        <w:t>2. Then I trained a RandomForestClassifier with the modified list of features after creating the three new onec and, using the feature_importances_ of the classifier I printed out an ordered list of features importance (see Step 2.b in the script</w:t>
+      </w:r>
+      <w:r>
+        <w:rPr/>
+        <w:t>)</w:t>
+      </w:r>
+      <w:r>
+        <w:rPr/>
+        <w:t>. That give me the following list :</w:t>
+      </w:r>
+      <w:r/>
+    </w:p>
+    <w:p>
+      <w:pPr>
+        <w:pStyle w:val="Normal"/>
+        <w:rPr>
+          <w:sz w:val="24"/>
+          <w:sz w:val="24"/>
+          <w:szCs w:val="24"/>
+          <w:rFonts w:ascii="Liberation Serif" w:hAnsi="Liberation Serif" w:eastAsia="DejaVu Sans" w:cs="DejaVu Sans"/>
+          <w:color w:val="00000A"/>
+          <w:lang w:val="en-US" w:eastAsia="zh-CN" w:bidi="hi-IN"/>
+        </w:rPr>
+      </w:pPr>
+      <w:r>
+        <w:rPr/>
+      </w:r>
+      <w:r/>
+    </w:p>
+    <w:p>
+      <w:pPr>
+        <w:pStyle w:val="Normal"/>
+        <w:rPr>
+          <w:sz w:val="24"/>
+          <w:sz w:val="24"/>
+          <w:szCs w:val="24"/>
+          <w:rFonts w:ascii="Liberation Serif" w:hAnsi="Liberation Serif" w:eastAsia="DejaVu Sans" w:cs="DejaVu Sans"/>
+          <w:color w:val="00000A"/>
+          <w:lang w:val="en-US" w:eastAsia="zh-CN" w:bidi="hi-IN"/>
+        </w:rPr>
+      </w:pPr>
+      <w:r>
+        <w:rPr/>
+        <w:t>This is the ranking of the new list of features including new ones</w:t>
+      </w:r>
+      <w:r/>
+    </w:p>
+    <w:p>
+      <w:pPr>
+        <w:pStyle w:val="Normal"/>
+        <w:rPr>
+          <w:sz w:val="24"/>
+          <w:sz w:val="24"/>
+          <w:szCs w:val="24"/>
+          <w:rFonts w:ascii="Liberation Serif" w:hAnsi="Liberation Serif" w:eastAsia="DejaVu Sans" w:cs="DejaVu Sans"/>
+          <w:color w:val="00000A"/>
+          <w:lang w:val="en-US" w:eastAsia="zh-CN" w:bidi="hi-IN"/>
+        </w:rPr>
+      </w:pPr>
+      <w:r>
+        <w:rPr/>
+        <w:t>cash_from_stock              0.142161</w:t>
+      </w:r>
+      <w:r/>
+    </w:p>
+    <w:p>
+      <w:pPr>
+        <w:pStyle w:val="Normal"/>
+        <w:rPr>
+          <w:sz w:val="24"/>
+          <w:sz w:val="24"/>
+          <w:szCs w:val="24"/>
+          <w:rFonts w:ascii="Liberation Serif" w:hAnsi="Liberation Serif" w:eastAsia="DejaVu Sans" w:cs="DejaVu Sans"/>
+          <w:color w:val="00000A"/>
+          <w:lang w:val="en-US" w:eastAsia="zh-CN" w:bidi="hi-IN"/>
+        </w:rPr>
+      </w:pPr>
+      <w:r>
+        <w:rPr/>
+        <w:t>exercised_stock_options      0.136512</w:t>
+      </w:r>
+      <w:r/>
+    </w:p>
+    <w:p>
+      <w:pPr>
+        <w:pStyle w:val="Normal"/>
+        <w:rPr>
+          <w:sz w:val="24"/>
+          <w:sz w:val="24"/>
+          <w:szCs w:val="24"/>
+          <w:rFonts w:ascii="Liberation Serif" w:hAnsi="Liberation Serif" w:eastAsia="DejaVu Sans" w:cs="DejaVu Sans"/>
+          <w:color w:val="00000A"/>
+          <w:lang w:val="en-US" w:eastAsia="zh-CN" w:bidi="hi-IN"/>
+        </w:rPr>
+      </w:pPr>
+      <w:r>
+        <w:rPr/>
+        <w:t>total_stock_value            0.107990</w:t>
+      </w:r>
+      <w:r/>
+    </w:p>
+    <w:p>
+      <w:pPr>
+        <w:pStyle w:val="Normal"/>
+        <w:rPr>
+          <w:sz w:val="24"/>
+          <w:sz w:val="24"/>
+          <w:szCs w:val="24"/>
+          <w:rFonts w:ascii="Liberation Serif" w:hAnsi="Liberation Serif" w:eastAsia="DejaVu Sans" w:cs="DejaVu Sans"/>
+          <w:color w:val="00000A"/>
+          <w:lang w:val="en-US" w:eastAsia="zh-CN" w:bidi="hi-IN"/>
+        </w:rPr>
+      </w:pPr>
+      <w:r>
+        <w:rPr/>
+        <w:t>deferred_income              0.104803</w:t>
+      </w:r>
+      <w:r/>
+    </w:p>
+    <w:p>
+      <w:pPr>
+        <w:pStyle w:val="Normal"/>
+        <w:rPr>
+          <w:sz w:val="24"/>
+          <w:sz w:val="24"/>
+          <w:szCs w:val="24"/>
+          <w:rFonts w:ascii="Liberation Serif" w:hAnsi="Liberation Serif" w:eastAsia="DejaVu Sans" w:cs="DejaVu Sans"/>
+          <w:color w:val="00000A"/>
+          <w:lang w:val="en-US" w:eastAsia="zh-CN" w:bidi="hi-IN"/>
+        </w:rPr>
+      </w:pPr>
+      <w:r>
+        <w:rPr/>
+        <w:t>bonus                        0.083068</w:t>
+      </w:r>
+      <w:r/>
+    </w:p>
+    <w:p>
+      <w:pPr>
+        <w:pStyle w:val="Normal"/>
+        <w:rPr>
+          <w:sz w:val="24"/>
+          <w:sz w:val="24"/>
+          <w:szCs w:val="24"/>
+          <w:rFonts w:ascii="Liberation Serif" w:hAnsi="Liberation Serif" w:eastAsia="DejaVu Sans" w:cs="DejaVu Sans"/>
+          <w:color w:val="00000A"/>
+          <w:lang w:val="en-US" w:eastAsia="zh-CN" w:bidi="hi-IN"/>
+        </w:rPr>
+      </w:pPr>
+      <w:r>
+        <w:rPr/>
+        <w:t>restricted_stock             0.076103</w:t>
+      </w:r>
+      <w:r/>
+    </w:p>
+    <w:p>
+      <w:pPr>
+        <w:pStyle w:val="Normal"/>
+        <w:rPr>
+          <w:sz w:val="24"/>
+          <w:sz w:val="24"/>
+          <w:szCs w:val="24"/>
+          <w:rFonts w:ascii="Liberation Serif" w:hAnsi="Liberation Serif" w:eastAsia="DejaVu Sans" w:cs="DejaVu Sans"/>
+          <w:color w:val="00000A"/>
+          <w:lang w:val="en-US" w:eastAsia="zh-CN" w:bidi="hi-IN"/>
+        </w:rPr>
+      </w:pPr>
+      <w:r>
+        <w:rPr/>
+        <w:t>advanced_cash                0.064932</w:t>
+      </w:r>
+      <w:r/>
+    </w:p>
+    <w:p>
+      <w:pPr>
+        <w:pStyle w:val="Normal"/>
+        <w:rPr>
+          <w:sz w:val="24"/>
+          <w:sz w:val="24"/>
+          <w:szCs w:val="24"/>
+          <w:rFonts w:ascii="Liberation Serif" w:hAnsi="Liberation Serif" w:eastAsia="DejaVu Sans" w:cs="DejaVu Sans"/>
+          <w:color w:val="00000A"/>
+          <w:lang w:val="en-US" w:eastAsia="zh-CN" w:bidi="hi-IN"/>
+        </w:rPr>
+      </w:pPr>
+      <w:r>
+        <w:rPr/>
+        <w:t>salary                       0.061764</w:t>
+      </w:r>
+      <w:r/>
+    </w:p>
+    <w:p>
+      <w:pPr>
+        <w:pStyle w:val="Normal"/>
+        <w:rPr>
+          <w:sz w:val="24"/>
+          <w:sz w:val="24"/>
+          <w:szCs w:val="24"/>
+          <w:rFonts w:ascii="Liberation Serif" w:hAnsi="Liberation Serif" w:eastAsia="DejaVu Sans" w:cs="DejaVu Sans"/>
+          <w:color w:val="00000A"/>
+          <w:lang w:val="en-US" w:eastAsia="zh-CN" w:bidi="hi-IN"/>
+        </w:rPr>
+      </w:pPr>
+      <w:r>
+        <w:rPr/>
+        <w:t>expenses                     0.050952</w:t>
+      </w:r>
+      <w:r/>
+    </w:p>
+    <w:p>
+      <w:pPr>
+        <w:pStyle w:val="Normal"/>
+        <w:rPr>
+          <w:sz w:val="24"/>
+          <w:sz w:val="24"/>
+          <w:szCs w:val="24"/>
+          <w:rFonts w:ascii="Liberation Serif" w:hAnsi="Liberation Serif" w:eastAsia="DejaVu Sans" w:cs="DejaVu Sans"/>
+          <w:color w:val="00000A"/>
+          <w:lang w:val="en-US" w:eastAsia="zh-CN" w:bidi="hi-IN"/>
+        </w:rPr>
+      </w:pPr>
+      <w:r>
+        <w:rPr/>
+        <w:t>long_term_incentive          0.050088</w:t>
+      </w:r>
+      <w:r/>
+    </w:p>
+    <w:p>
+      <w:pPr>
+        <w:pStyle w:val="Normal"/>
+        <w:rPr>
+          <w:sz w:val="24"/>
+          <w:sz w:val="24"/>
+          <w:szCs w:val="24"/>
+          <w:rFonts w:ascii="Liberation Serif" w:hAnsi="Liberation Serif" w:eastAsia="DejaVu Sans" w:cs="DejaVu Sans"/>
+          <w:color w:val="00000A"/>
+          <w:lang w:val="en-US" w:eastAsia="zh-CN" w:bidi="hi-IN"/>
+        </w:rPr>
+      </w:pPr>
+      <w:r>
+        <w:rPr/>
+        <w:t>other                        0.049380</w:t>
+      </w:r>
+      <w:r/>
+    </w:p>
+    <w:p>
+      <w:pPr>
+        <w:pStyle w:val="Normal"/>
+        <w:rPr>
+          <w:sz w:val="24"/>
+          <w:sz w:val="24"/>
+          <w:szCs w:val="24"/>
+          <w:rFonts w:ascii="Liberation Serif" w:hAnsi="Liberation Serif" w:eastAsia="DejaVu Sans" w:cs="DejaVu Sans"/>
+          <w:color w:val="00000A"/>
+          <w:lang w:val="en-US" w:eastAsia="zh-CN" w:bidi="hi-IN"/>
+        </w:rPr>
+      </w:pPr>
+      <w:r>
+        <w:rPr/>
+        <w:t>total_payments               0.042720</w:t>
+      </w:r>
+      <w:r/>
+    </w:p>
+    <w:p>
+      <w:pPr>
+        <w:pStyle w:val="Normal"/>
+        <w:rPr>
+          <w:sz w:val="24"/>
+          <w:sz w:val="24"/>
+          <w:szCs w:val="24"/>
+          <w:rFonts w:ascii="Liberation Serif" w:hAnsi="Liberation Serif" w:eastAsia="DejaVu Sans" w:cs="DejaVu Sans"/>
+          <w:color w:val="00000A"/>
+          <w:lang w:val="en-US" w:eastAsia="zh-CN" w:bidi="hi-IN"/>
+        </w:rPr>
+      </w:pPr>
+      <w:r>
+        <w:rPr/>
+        <w:t>deferral_payments            0.015475</w:t>
+      </w:r>
+      <w:r/>
+    </w:p>
+    <w:p>
+      <w:pPr>
+        <w:pStyle w:val="Normal"/>
+        <w:rPr>
+          <w:sz w:val="24"/>
+          <w:sz w:val="24"/>
+          <w:szCs w:val="24"/>
+          <w:rFonts w:ascii="Liberation Serif" w:hAnsi="Liberation Serif" w:eastAsia="DejaVu Sans" w:cs="DejaVu Sans"/>
+          <w:color w:val="00000A"/>
+          <w:lang w:val="en-US" w:eastAsia="zh-CN" w:bidi="hi-IN"/>
+        </w:rPr>
+      </w:pPr>
+      <w:r>
+        <w:rPr/>
+        <w:t>loan_advances                0.007726</w:t>
+      </w:r>
+      <w:r/>
+    </w:p>
+    <w:p>
+      <w:pPr>
+        <w:pStyle w:val="Normal"/>
+        <w:rPr>
+          <w:sz w:val="24"/>
+          <w:sz w:val="24"/>
+          <w:szCs w:val="24"/>
+          <w:rFonts w:ascii="Liberation Serif" w:hAnsi="Liberation Serif" w:eastAsia="DejaVu Sans" w:cs="DejaVu Sans"/>
+          <w:color w:val="00000A"/>
+          <w:lang w:val="en-US" w:eastAsia="zh-CN" w:bidi="hi-IN"/>
+        </w:rPr>
+      </w:pPr>
+      <w:r>
+        <w:rPr/>
+        <w:t>high_exercised_percentile    0.004088</w:t>
+      </w:r>
+      <w:r/>
+    </w:p>
+    <w:p>
+      <w:pPr>
+        <w:pStyle w:val="Normal"/>
+        <w:rPr>
+          <w:sz w:val="24"/>
+          <w:sz w:val="24"/>
+          <w:szCs w:val="24"/>
+          <w:rFonts w:ascii="Liberation Serif" w:hAnsi="Liberation Serif" w:eastAsia="DejaVu Sans" w:cs="DejaVu Sans"/>
+          <w:color w:val="00000A"/>
+          <w:lang w:val="en-US" w:eastAsia="zh-CN" w:bidi="hi-IN"/>
+        </w:rPr>
+      </w:pPr>
+      <w:r>
+        <w:rPr/>
+        <w:t>restricted_stock_deferred    0.002238</w:t>
+      </w:r>
+      <w:r/>
+    </w:p>
+    <w:p>
+      <w:pPr>
+        <w:pStyle w:val="Normal"/>
+        <w:rPr>
+          <w:sz w:val="24"/>
+          <w:sz w:val="24"/>
+          <w:szCs w:val="24"/>
+          <w:rFonts w:ascii="Liberation Serif" w:hAnsi="Liberation Serif" w:eastAsia="DejaVu Sans" w:cs="DejaVu Sans"/>
+          <w:color w:val="00000A"/>
+          <w:lang w:val="en-US" w:eastAsia="zh-CN" w:bidi="hi-IN"/>
+        </w:rPr>
+      </w:pPr>
+      <w:r>
+        <w:rPr/>
+        <w:t>director_fees                0.000000</w:t>
+      </w:r>
+      <w:r/>
+    </w:p>
+    <w:p>
+      <w:pPr>
+        <w:pStyle w:val="Normal"/>
+        <w:rPr>
+          <w:sz w:val="24"/>
+          <w:sz w:val="24"/>
+          <w:szCs w:val="24"/>
+          <w:rFonts w:ascii="Liberation Serif" w:hAnsi="Liberation Serif" w:eastAsia="DejaVu Sans" w:cs="DejaVu Sans"/>
+          <w:color w:val="00000A"/>
+          <w:lang w:val="en-US" w:eastAsia="zh-CN" w:bidi="hi-IN"/>
+        </w:rPr>
+      </w:pPr>
+      <w:r>
+        <w:rPr/>
+      </w:r>
+      <w:r/>
+    </w:p>
+    <w:p>
+      <w:pPr>
+        <w:pStyle w:val="Normal"/>
+        <w:rPr>
+          <w:sz w:val="24"/>
+          <w:sz w:val="24"/>
+          <w:szCs w:val="24"/>
+          <w:rFonts w:ascii="Liberation Serif" w:hAnsi="Liberation Serif" w:eastAsia="DejaVu Sans" w:cs="DejaVu Sans"/>
+          <w:color w:val="00000A"/>
+          <w:lang w:val="en-US" w:eastAsia="zh-CN" w:bidi="hi-IN"/>
+        </w:rPr>
+      </w:pPr>
+      <w:r>
+        <w:rPr/>
+        <w:t>3. Given the fact that , in the code provided on review#4 , the best PCA was running with n_components=6 I tried two different feature lists based on the ranking provided by the classifier.</w:t>
+      </w:r>
+      <w:r/>
+    </w:p>
+    <w:p>
+      <w:pPr>
+        <w:pStyle w:val="Normal"/>
+      </w:pPr>
+      <w:r>
+        <w:rPr/>
+        <w:t xml:space="preserve">So, the first list I tried was </w:t>
+      </w:r>
+      <w:r>
+        <w:rPr/>
+        <w:t>(See Step 2.c in the script)</w:t>
+      </w:r>
+      <w:r>
+        <w:rPr/>
+        <w:t xml:space="preserve">  :</w:t>
+      </w:r>
+      <w:r/>
+    </w:p>
+    <w:p>
+      <w:pPr>
+        <w:pStyle w:val="Normal"/>
+        <w:rPr>
+          <w:sz w:val="24"/>
+          <w:sz w:val="24"/>
+          <w:szCs w:val="24"/>
+          <w:rFonts w:ascii="Liberation Serif" w:hAnsi="Liberation Serif" w:eastAsia="DejaVu Sans" w:cs="DejaVu Sans"/>
+          <w:color w:val="00000A"/>
+          <w:lang w:val="en-US" w:eastAsia="zh-CN" w:bidi="hi-IN"/>
+        </w:rPr>
+      </w:pPr>
+      <w:r>
+        <w:rPr/>
+      </w:r>
+      <w:r/>
+    </w:p>
+    <w:p>
+      <w:pPr>
+        <w:pStyle w:val="Normal"/>
+        <w:rPr>
+          <w:sz w:val="24"/>
+          <w:sz w:val="24"/>
+          <w:szCs w:val="24"/>
+          <w:rFonts w:ascii="Liberation Serif" w:hAnsi="Liberation Serif" w:eastAsia="DejaVu Sans" w:cs="DejaVu Sans"/>
+          <w:color w:val="00000A"/>
+          <w:lang w:val="en-US" w:eastAsia="zh-CN" w:bidi="hi-IN"/>
+        </w:rPr>
+      </w:pPr>
+      <w:r>
+        <w:rPr/>
+        <w:t>initial_top_six = ['poi','exercised_stock_options', 'total_stock_value', 'restricted_stock', 'other', 'deferred_income', 'expenses']</w:t>
+      </w:r>
+      <w:r/>
+    </w:p>
+    <w:p>
+      <w:pPr>
+        <w:pStyle w:val="Normal"/>
+        <w:rPr>
+          <w:sz w:val="24"/>
+          <w:sz w:val="24"/>
+          <w:szCs w:val="24"/>
+          <w:rFonts w:ascii="Liberation Serif" w:hAnsi="Liberation Serif" w:eastAsia="DejaVu Sans" w:cs="DejaVu Sans"/>
+          <w:color w:val="00000A"/>
+          <w:lang w:val="en-US" w:eastAsia="zh-CN" w:bidi="hi-IN"/>
+        </w:rPr>
+      </w:pPr>
+      <w:r>
+        <w:rPr/>
+      </w:r>
+      <w:r/>
+    </w:p>
+    <w:p>
+      <w:pPr>
+        <w:pStyle w:val="Normal"/>
+        <w:rPr>
+          <w:sz w:val="24"/>
+          <w:sz w:val="24"/>
+          <w:szCs w:val="24"/>
+          <w:rFonts w:ascii="Liberation Serif" w:hAnsi="Liberation Serif" w:eastAsia="DejaVu Sans" w:cs="DejaVu Sans"/>
+          <w:color w:val="00000A"/>
+          <w:lang w:val="en-US" w:eastAsia="zh-CN" w:bidi="hi-IN"/>
+        </w:rPr>
+      </w:pPr>
+      <w:r>
+        <w:rPr/>
+        <w:t>Based on that, and based on the algorithm selected (see section below) I tested this initial list with the algorithm , GridSearchCV and pipe found on Section 3 of the script completing the test pasing this list, the new dataset and the classifier to the tester.py The results where :</w:t>
+      </w:r>
+      <w:r/>
+    </w:p>
+    <w:p>
+      <w:pPr>
+        <w:pStyle w:val="Normal"/>
+        <w:rPr>
+          <w:sz w:val="24"/>
+          <w:sz w:val="24"/>
+          <w:szCs w:val="24"/>
+          <w:rFonts w:ascii="Liberation Serif" w:hAnsi="Liberation Serif" w:eastAsia="DejaVu Sans" w:cs="DejaVu Sans"/>
+          <w:color w:val="00000A"/>
+          <w:lang w:val="en-US" w:eastAsia="zh-CN" w:bidi="hi-IN"/>
+        </w:rPr>
+      </w:pPr>
+      <w:r>
+        <w:rPr/>
+      </w:r>
+      <w:r/>
+    </w:p>
+    <w:p>
+      <w:pPr>
+        <w:pStyle w:val="Normal"/>
+        <w:rPr>
+          <w:sz w:val="24"/>
+          <w:sz w:val="24"/>
+          <w:szCs w:val="24"/>
+          <w:rFonts w:ascii="Liberation Serif" w:hAnsi="Liberation Serif" w:eastAsia="DejaVu Sans" w:cs="DejaVu Sans"/>
+          <w:color w:val="00000A"/>
+          <w:lang w:val="en-US" w:eastAsia="zh-CN" w:bidi="hi-IN"/>
+        </w:rPr>
+      </w:pPr>
+      <w:r>
+        <w:rPr/>
+        <w:t>Best Linear SVC params: {'linearsvc__C': 0.01, 'linearsvc__tol': 0.001}</w:t>
+      </w:r>
+      <w:r/>
+    </w:p>
+    <w:p>
+      <w:pPr>
+        <w:pStyle w:val="Normal"/>
+        <w:rPr>
+          <w:sz w:val="24"/>
+          <w:sz w:val="24"/>
+          <w:szCs w:val="24"/>
+          <w:rFonts w:ascii="Liberation Serif" w:hAnsi="Liberation Serif" w:eastAsia="DejaVu Sans" w:cs="DejaVu Sans"/>
+          <w:color w:val="00000A"/>
+          <w:lang w:val="en-US" w:eastAsia="zh-CN" w:bidi="hi-IN"/>
+        </w:rPr>
+      </w:pPr>
+      <w:r>
+        <w:rPr/>
+        <w:t>Best Linear SVC cv score: 0.770555555556</w:t>
+      </w:r>
+      <w:r/>
+    </w:p>
+    <w:p>
+      <w:pPr>
+        <w:pStyle w:val="Normal"/>
+        <w:rPr>
+          <w:sz w:val="24"/>
+          <w:sz w:val="24"/>
+          <w:szCs w:val="24"/>
+          <w:rFonts w:ascii="Liberation Serif" w:hAnsi="Liberation Serif" w:eastAsia="DejaVu Sans" w:cs="DejaVu Sans"/>
+          <w:color w:val="00000A"/>
+          <w:lang w:val="en-US" w:eastAsia="zh-CN" w:bidi="hi-IN"/>
+        </w:rPr>
+      </w:pPr>
+      <w:r>
+        <w:rPr/>
+      </w:r>
+      <w:r/>
+    </w:p>
+    <w:p>
+      <w:pPr>
+        <w:pStyle w:val="Normal"/>
+        <w:rPr>
+          <w:sz w:val="24"/>
+          <w:sz w:val="24"/>
+          <w:szCs w:val="24"/>
+          <w:rFonts w:ascii="Liberation Serif" w:hAnsi="Liberation Serif" w:eastAsia="DejaVu Sans" w:cs="DejaVu Sans"/>
+          <w:color w:val="00000A"/>
+          <w:lang w:val="en-US" w:eastAsia="zh-CN" w:bidi="hi-IN"/>
+        </w:rPr>
+      </w:pPr>
+      <w:r>
+        <w:rPr/>
+        <w:t>and the tester.py results in :</w:t>
+      </w:r>
+      <w:r/>
+    </w:p>
+    <w:p>
+      <w:pPr>
+        <w:pStyle w:val="Normal"/>
+        <w:rPr>
+          <w:sz w:val="24"/>
+          <w:sz w:val="24"/>
+          <w:szCs w:val="24"/>
+          <w:rFonts w:ascii="Liberation Serif" w:hAnsi="Liberation Serif" w:eastAsia="DejaVu Sans" w:cs="DejaVu Sans"/>
+          <w:color w:val="00000A"/>
+          <w:lang w:val="en-US" w:eastAsia="zh-CN" w:bidi="hi-IN"/>
+        </w:rPr>
+      </w:pPr>
+      <w:r>
+        <w:rPr/>
+      </w:r>
+      <w:r/>
+    </w:p>
+    <w:p>
+      <w:pPr>
+        <w:pStyle w:val="Normal"/>
+        <w:rPr>
+          <w:sz w:val="24"/>
+          <w:sz w:val="24"/>
+          <w:szCs w:val="24"/>
+          <w:rFonts w:ascii="Liberation Serif" w:hAnsi="Liberation Serif" w:eastAsia="DejaVu Sans" w:cs="DejaVu Sans"/>
+          <w:color w:val="00000A"/>
+          <w:lang w:val="en-US" w:eastAsia="zh-CN" w:bidi="hi-IN"/>
+        </w:rPr>
+      </w:pPr>
+      <w:r>
+        <w:rPr/>
+        <w:tab/>
+        <w:t>Accuracy: 0.77673</w:t>
+        <w:tab/>
+        <w:t>Precision: 0.26765</w:t>
+        <w:tab/>
+        <w:t>Recall: 0.38850</w:t>
+        <w:tab/>
+        <w:t>F1: 0.31695</w:t>
+        <w:tab/>
+        <w:t>F2: 0.35632</w:t>
+      </w:r>
+      <w:r/>
+    </w:p>
+    <w:p>
+      <w:pPr>
+        <w:pStyle w:val="Normal"/>
+        <w:rPr>
+          <w:sz w:val="24"/>
+          <w:sz w:val="24"/>
+          <w:szCs w:val="24"/>
+          <w:rFonts w:ascii="Liberation Serif" w:hAnsi="Liberation Serif" w:eastAsia="DejaVu Sans" w:cs="DejaVu Sans"/>
+          <w:color w:val="00000A"/>
+          <w:lang w:val="en-US" w:eastAsia="zh-CN" w:bidi="hi-IN"/>
+        </w:rPr>
+      </w:pPr>
+      <w:r>
+        <w:rPr/>
+        <w:tab/>
+        <w:t>Total predictions: 15000</w:t>
+        <w:tab/>
+        <w:t>True positives:  777</w:t>
+        <w:tab/>
+        <w:t>False positives: 2126</w:t>
+        <w:tab/>
+        <w:t>False negatives: 1223</w:t>
+        <w:tab/>
+        <w:t>True negatives: 10874</w:t>
+      </w:r>
+      <w:r/>
+    </w:p>
+    <w:p>
+      <w:pPr>
+        <w:pStyle w:val="Normal"/>
+        <w:rPr>
+          <w:sz w:val="24"/>
+          <w:sz w:val="24"/>
+          <w:szCs w:val="24"/>
+          <w:rFonts w:ascii="Liberation Serif" w:hAnsi="Liberation Serif" w:eastAsia="DejaVu Sans" w:cs="DejaVu Sans"/>
+          <w:color w:val="00000A"/>
+          <w:lang w:val="en-US" w:eastAsia="zh-CN" w:bidi="hi-IN"/>
+        </w:rPr>
+      </w:pPr>
+      <w:r>
+        <w:rPr/>
+      </w:r>
+      <w:r/>
+    </w:p>
+    <w:p>
+      <w:pPr>
+        <w:pStyle w:val="Normal"/>
+        <w:rPr>
+          <w:sz w:val="24"/>
+          <w:sz w:val="24"/>
+          <w:szCs w:val="24"/>
+          <w:rFonts w:ascii="Liberation Serif" w:hAnsi="Liberation Serif" w:eastAsia="DejaVu Sans" w:cs="DejaVu Sans"/>
+          <w:color w:val="00000A"/>
+          <w:lang w:val="en-US" w:eastAsia="zh-CN" w:bidi="hi-IN"/>
+        </w:rPr>
+      </w:pPr>
+      <w:r>
+        <w:rPr/>
+        <w:t>After that, I changed the top 6 list , from initial_top_six to magic_top_six and the results where :</w:t>
+      </w:r>
+      <w:r/>
+    </w:p>
+    <w:p>
+      <w:pPr>
+        <w:pStyle w:val="Normal"/>
+        <w:rPr>
+          <w:sz w:val="24"/>
+          <w:sz w:val="24"/>
+          <w:szCs w:val="24"/>
+          <w:rFonts w:ascii="Liberation Serif" w:hAnsi="Liberation Serif" w:eastAsia="DejaVu Sans" w:cs="DejaVu Sans"/>
+          <w:color w:val="00000A"/>
+          <w:lang w:val="en-US" w:eastAsia="zh-CN" w:bidi="hi-IN"/>
+        </w:rPr>
+      </w:pPr>
+      <w:r>
+        <w:rPr/>
+      </w:r>
+      <w:r/>
+    </w:p>
+    <w:p>
+      <w:pPr>
+        <w:pStyle w:val="Normal"/>
+        <w:rPr>
+          <w:sz w:val="24"/>
+          <w:sz w:val="24"/>
+          <w:szCs w:val="24"/>
+          <w:rFonts w:ascii="Liberation Serif" w:hAnsi="Liberation Serif" w:eastAsia="DejaVu Sans" w:cs="DejaVu Sans"/>
+          <w:color w:val="00000A"/>
+          <w:lang w:val="en-US" w:eastAsia="zh-CN" w:bidi="hi-IN"/>
+        </w:rPr>
+      </w:pPr>
+      <w:r>
+        <w:rPr/>
+        <w:t>Best Linear SVC params: {'linearsvc__C': 0.01, 'linearsvc__tol': 0.001}</w:t>
+      </w:r>
+      <w:r/>
+    </w:p>
+    <w:p>
+      <w:pPr>
+        <w:pStyle w:val="Normal"/>
+        <w:rPr>
+          <w:sz w:val="24"/>
+          <w:sz w:val="24"/>
+          <w:szCs w:val="24"/>
+          <w:rFonts w:ascii="Liberation Serif" w:hAnsi="Liberation Serif" w:eastAsia="DejaVu Sans" w:cs="DejaVu Sans"/>
+          <w:color w:val="00000A"/>
+          <w:lang w:val="en-US" w:eastAsia="zh-CN" w:bidi="hi-IN"/>
+        </w:rPr>
+      </w:pPr>
+      <w:r>
+        <w:rPr/>
+        <w:t>Best Linear SVC cv score: 0.78884057971</w:t>
+      </w:r>
+      <w:r/>
+    </w:p>
+    <w:p>
+      <w:pPr>
+        <w:pStyle w:val="Normal"/>
+        <w:rPr>
+          <w:sz w:val="24"/>
+          <w:sz w:val="24"/>
+          <w:szCs w:val="24"/>
+          <w:rFonts w:ascii="Liberation Serif" w:hAnsi="Liberation Serif" w:eastAsia="DejaVu Sans" w:cs="DejaVu Sans"/>
+          <w:color w:val="00000A"/>
+          <w:lang w:val="en-US" w:eastAsia="zh-CN" w:bidi="hi-IN"/>
+        </w:rPr>
+      </w:pPr>
+      <w:r>
+        <w:rPr/>
+      </w:r>
+      <w:r/>
+    </w:p>
+    <w:p>
+      <w:pPr>
+        <w:pStyle w:val="Normal"/>
+        <w:rPr>
+          <w:sz w:val="24"/>
+          <w:sz w:val="24"/>
+          <w:szCs w:val="24"/>
+          <w:rFonts w:ascii="Liberation Serif" w:hAnsi="Liberation Serif" w:eastAsia="DejaVu Sans" w:cs="DejaVu Sans"/>
+          <w:color w:val="00000A"/>
+          <w:lang w:val="en-US" w:eastAsia="zh-CN" w:bidi="hi-IN"/>
+        </w:rPr>
+      </w:pPr>
+      <w:r>
+        <w:rPr/>
+        <w:tab/>
+        <w:t>Accuracy: 0.82000</w:t>
+        <w:tab/>
+        <w:t>Precision: 0.38475</w:t>
+        <w:tab/>
+        <w:t>Recall: 0.43400</w:t>
+        <w:tab/>
+        <w:t>F1: 0.40789</w:t>
+        <w:tab/>
+        <w:t>F2: 0.42317</w:t>
+      </w:r>
+      <w:r/>
+    </w:p>
+    <w:p>
+      <w:pPr>
+        <w:pStyle w:val="Normal"/>
+        <w:rPr>
+          <w:sz w:val="24"/>
+          <w:sz w:val="24"/>
+          <w:szCs w:val="24"/>
+          <w:rFonts w:ascii="Liberation Serif" w:hAnsi="Liberation Serif" w:eastAsia="DejaVu Sans" w:cs="DejaVu Sans"/>
+          <w:color w:val="00000A"/>
+          <w:lang w:val="en-US" w:eastAsia="zh-CN" w:bidi="hi-IN"/>
+        </w:rPr>
+      </w:pPr>
+      <w:r>
+        <w:rPr/>
+        <w:tab/>
+        <w:t>Total predictions: 14000</w:t>
+        <w:tab/>
+        <w:t>True positives:  868</w:t>
+        <w:tab/>
+        <w:t>False positives: 1388</w:t>
+        <w:tab/>
+        <w:t>False negatives: 1132</w:t>
+        <w:tab/>
+        <w:t>True negatives: 10612</w:t>
+      </w:r>
+      <w:r/>
+    </w:p>
+    <w:p>
+      <w:pPr>
+        <w:pStyle w:val="Normal"/>
+        <w:rPr>
+          <w:sz w:val="24"/>
+          <w:sz w:val="24"/>
+          <w:szCs w:val="24"/>
+          <w:rFonts w:ascii="Liberation Serif" w:hAnsi="Liberation Serif" w:eastAsia="DejaVu Sans" w:cs="DejaVu Sans"/>
+          <w:color w:val="00000A"/>
+          <w:lang w:val="en-US" w:eastAsia="zh-CN" w:bidi="hi-IN"/>
+        </w:rPr>
+      </w:pPr>
+      <w:r>
+        <w:rPr/>
+      </w:r>
+      <w:r/>
+    </w:p>
+    <w:p>
+      <w:pPr>
+        <w:pStyle w:val="Normal"/>
+        <w:rPr>
+          <w:sz w:val="24"/>
+          <w:sz w:val="24"/>
+          <w:szCs w:val="24"/>
+          <w:rFonts w:ascii="Liberation Serif" w:hAnsi="Liberation Serif" w:eastAsia="DejaVu Sans" w:cs="DejaVu Sans"/>
+          <w:color w:val="00000A"/>
+          <w:lang w:val="en-US" w:eastAsia="zh-CN" w:bidi="hi-IN"/>
+        </w:rPr>
+      </w:pPr>
+      <w:r>
+        <w:rPr/>
+        <w:t>Conclusion:</w:t>
+      </w:r>
+      <w:r/>
+    </w:p>
+    <w:p>
+      <w:pPr>
+        <w:pStyle w:val="Normal"/>
+        <w:rPr>
+          <w:sz w:val="24"/>
+          <w:sz w:val="24"/>
+          <w:szCs w:val="24"/>
+          <w:rFonts w:ascii="Liberation Serif" w:hAnsi="Liberation Serif" w:eastAsia="DejaVu Sans" w:cs="DejaVu Sans"/>
+          <w:color w:val="00000A"/>
+          <w:lang w:val="en-US" w:eastAsia="zh-CN" w:bidi="hi-IN"/>
+        </w:rPr>
+      </w:pPr>
+      <w:r>
+        <w:rPr/>
+      </w:r>
+      <w:r/>
+    </w:p>
+    <w:p>
+      <w:pPr>
+        <w:pStyle w:val="Normal"/>
+        <w:rPr>
+          <w:sz w:val="24"/>
+          <w:sz w:val="24"/>
+          <w:szCs w:val="24"/>
+          <w:rFonts w:ascii="Liberation Serif" w:hAnsi="Liberation Serif" w:eastAsia="DejaVu Sans" w:cs="DejaVu Sans"/>
+          <w:color w:val="00000A"/>
+          <w:lang w:val="en-US" w:eastAsia="zh-CN" w:bidi="hi-IN"/>
+        </w:rPr>
+      </w:pPr>
+      <w:r>
+        <w:rPr/>
+        <w:t xml:space="preserve">The magic_top_six combination of features , ordered with the help of the feature_importances_ attribute of the RandomForestClassifier help me improve accuracy, precision and recall. </w:t>
+      </w:r>
+      <w:r/>
+    </w:p>
+    <w:p>
+      <w:pPr>
+        <w:pStyle w:val="Normal"/>
+        <w:rPr>
+          <w:sz w:val="24"/>
+          <w:sz w:val="24"/>
+          <w:szCs w:val="24"/>
+          <w:rFonts w:ascii="Liberation Serif" w:hAnsi="Liberation Serif" w:eastAsia="DejaVu Sans" w:cs="DejaVu Sans"/>
+          <w:color w:val="00000A"/>
+          <w:lang w:val="en-US" w:eastAsia="zh-CN" w:bidi="hi-IN"/>
+        </w:rPr>
+      </w:pPr>
+      <w:r>
+        <w:rPr/>
+        <w:t>The magic_top_six only hav one new feature listed (cash_from_stock) so the other 2 new features were not used.</w:t>
+      </w:r>
+      <w:r/>
+    </w:p>
+    <w:p>
+      <w:pPr>
+        <w:pStyle w:val="Normal"/>
+        <w:rPr>
+          <w:sz w:val="24"/>
+          <w:sz w:val="24"/>
+          <w:szCs w:val="24"/>
+          <w:rFonts w:ascii="Liberation Serif" w:hAnsi="Liberation Serif" w:eastAsia="DejaVu Sans" w:cs="DejaVu Sans"/>
+          <w:color w:val="00000A"/>
+          <w:lang w:val="en-US" w:eastAsia="zh-CN" w:bidi="hi-IN"/>
+        </w:rPr>
+      </w:pPr>
+      <w:r>
+        <w:rPr/>
+      </w:r>
+      <w:r/>
+    </w:p>
+    <w:p>
+      <w:pPr>
+        <w:pStyle w:val="Normal"/>
+      </w:pPr>
+      <w:r>
+        <w:rPr>
+          <w:b/>
+          <w:bCs/>
+          <w:i/>
+          <w:iCs/>
+        </w:rPr>
+        <w:t>D</w:t>
+      </w:r>
+      <w:r>
+        <w:rPr>
+          <w:b/>
+          <w:bCs/>
+          <w:i/>
+          <w:iCs/>
+        </w:rPr>
+        <w:t xml:space="preserve">id you have to do any scaling? Why or why not? </w:t>
       </w:r>
       <w:r/>
     </w:p>
@@ -2198,19 +3468,121 @@
           <w:color w:val="000000"/>
           <w:u w:val="none"/>
         </w:rPr>
-        <w:t xml:space="preserve">I end up using StandardScaler on LinearSVC </w:t>
-      </w:r>
-      <w:r>
-        <w:rPr>
-          <w:rStyle w:val="InternetLink"/>
+        <w:t>I end up using StandardScaler on LinearSVC because with the inclusion in the pipeline of the Inputer the StandardScaler end up providing the last move up of the precission over 0.30as required. I guess that it is related with the backing algorithm tha manage the predomination of missing data converted to 0 values.</w:t>
+      </w:r>
+      <w:r/>
+    </w:p>
+    <w:p>
+      <w:pPr>
+        <w:pStyle w:val="Normal"/>
+        <w:rPr>
+          <w:sz w:val="24"/>
+          <w:sz w:val="24"/>
+          <w:szCs w:val="24"/>
+          <w:rFonts w:ascii="Liberation Serif" w:hAnsi="Liberation Serif" w:eastAsia="DejaVu Sans" w:cs="DejaVu Sans"/>
+          <w:color w:val="00000A"/>
+          <w:lang w:val="en-US" w:eastAsia="zh-CN" w:bidi="hi-IN"/>
+        </w:rPr>
+      </w:pPr>
+      <w:r>
+        <w:rPr/>
+      </w:r>
+      <w:r/>
+    </w:p>
+    <w:p>
+      <w:pPr>
+        <w:pStyle w:val="Normal"/>
+        <w:rPr>
+          <w:sz w:val="24"/>
+          <w:i/>
+          <w:b/>
+          <w:sz w:val="24"/>
+          <w:i/>
+          <w:b/>
+          <w:szCs w:val="24"/>
+          <w:iCs/>
+          <w:bCs/>
+          <w:rFonts w:ascii="Liberation Serif" w:hAnsi="Liberation Serif" w:eastAsia="DejaVu Sans" w:cs="DejaVu Sans"/>
+          <w:color w:val="00000A"/>
+          <w:lang w:val="en-US" w:eastAsia="zh-CN" w:bidi="hi-IN"/>
+        </w:rPr>
+      </w:pPr>
+      <w:r>
+        <w:rPr>
+          <w:b/>
+          <w:bCs/>
+          <w:i/>
+          <w:iCs/>
+        </w:rPr>
+        <w:t xml:space="preserve">What algorithm did you end up using? What other one(s) did you try? </w:t>
+      </w:r>
+      <w:r/>
+    </w:p>
+    <w:p>
+      <w:pPr>
+        <w:pStyle w:val="Normal"/>
+      </w:pPr>
+      <w:r>
+        <w:rPr>
+          <w:rFonts w:eastAsia="DejaVu Sans" w:cs="DejaVu Sans"/>
+          <w:b/>
+          <w:bCs/>
+          <w:i/>
+          <w:iCs/>
+          <w:color w:val="00000A"/>
+          <w:sz w:val="24"/>
+          <w:szCs w:val="24"/>
+          <w:lang w:val="en-US" w:eastAsia="zh-CN" w:bidi="hi-IN"/>
+        </w:rPr>
+        <w:t>How did model performance differ between algorithms?  [relevant rubric item: “pick an algorithm”]</w:t>
+      </w:r>
+      <w:r/>
+    </w:p>
+    <w:p>
+      <w:pPr>
+        <w:pStyle w:val="Normal"/>
+        <w:rPr>
+          <w:sz w:val="24"/>
+          <w:i/>
+          <w:b/>
+          <w:sz w:val="24"/>
+          <w:i/>
+          <w:b/>
+          <w:szCs w:val="24"/>
+          <w:iCs/>
+          <w:bCs/>
+          <w:rFonts w:ascii="Liberation Serif" w:hAnsi="Liberation Serif" w:eastAsia="DejaVu Sans" w:cs="DejaVu Sans"/>
+          <w:color w:val="00000A"/>
+          <w:lang w:val="en-US" w:eastAsia="zh-CN" w:bidi="hi-IN"/>
+        </w:rPr>
+      </w:pPr>
+      <w:r>
+        <w:rPr>
+          <w:rFonts w:eastAsia="DejaVu Sans" w:cs="DejaVu Sans"/>
+          <w:b/>
+          <w:bCs/>
+          <w:i/>
+          <w:iCs/>
+          <w:color w:val="00000A"/>
+          <w:sz w:val="24"/>
+          <w:szCs w:val="24"/>
+          <w:lang w:val="en-US" w:eastAsia="zh-CN" w:bidi="hi-IN"/>
+        </w:rPr>
+      </w:r>
+      <w:r/>
+    </w:p>
+    <w:p>
+      <w:pPr>
+        <w:pStyle w:val="Normal"/>
+      </w:pPr>
+      <w:r>
+        <w:rPr>
           <w:b w:val="false"/>
           <w:bCs w:val="false"/>
           <w:i w:val="false"/>
           <w:iCs w:val="false"/>
-          <w:color w:val="000000"/>
-          <w:u w:val="none"/>
-        </w:rPr>
-        <w:t>because with the inclusion in the pipeline of the Inputer and the PCA the StandardScaler end up providing the last move up of the precission over 0.30as required. I guess that it is related with the backing algorithm tha manage the predomination of missing data converted to 0 values.</w:t>
+        </w:rPr>
+        <w:t>The actual code for this question and answers is poi_id.py Section #3</w:t>
       </w:r>
       <w:r/>
     </w:p>
@@ -2250,126 +3622,6 @@
     <w:p>
       <w:pPr>
         <w:pStyle w:val="Normal"/>
-        <w:rPr>
-          <w:sz w:val="24"/>
-          <w:i/>
-          <w:b/>
-          <w:sz w:val="24"/>
-          <w:i/>
-          <w:b/>
-          <w:szCs w:val="24"/>
-          <w:iCs/>
-          <w:bCs/>
-          <w:rFonts w:ascii="Liberation Serif" w:hAnsi="Liberation Serif" w:eastAsia="DejaVu Sans" w:cs="DejaVu Sans"/>
-          <w:color w:val="00000A"/>
-          <w:lang w:val="en-US" w:eastAsia="zh-CN" w:bidi="hi-IN"/>
-        </w:rPr>
-      </w:pPr>
-      <w:r>
-        <w:rPr>
-          <w:b/>
-          <w:bCs/>
-          <w:i/>
-          <w:iCs/>
-        </w:rPr>
-        <w:t>- explain what feature you tried to make, and the rationale behind it.</w:t>
-      </w:r>
-      <w:r/>
-    </w:p>
-    <w:p>
-      <w:pPr>
-        <w:pStyle w:val="Normal"/>
-        <w:rPr>
-          <w:sz w:val="24"/>
-          <w:i/>
-          <w:b/>
-          <w:sz w:val="24"/>
-          <w:i/>
-          <w:b/>
-          <w:szCs w:val="24"/>
-          <w:iCs/>
-          <w:bCs/>
-          <w:rFonts w:ascii="Liberation Serif" w:hAnsi="Liberation Serif" w:eastAsia="DejaVu Sans" w:cs="DejaVu Sans"/>
-          <w:color w:val="00000A"/>
-          <w:lang w:val="en-US" w:eastAsia="zh-CN" w:bidi="hi-IN"/>
-        </w:rPr>
-      </w:pPr>
-      <w:r>
-        <w:rPr>
-          <w:b/>
-          <w:bCs/>
-          <w:i/>
-          <w:iCs/>
-        </w:rPr>
-        <w:t>In your feature selection step, if you used an algorithm like a decision tree, please also give the feature importances of the features that you use, and if you used an automated feature selection function like SelectKBest,</w:t>
-      </w:r>
-      <w:r/>
-    </w:p>
-    <w:p>
-      <w:pPr>
-        <w:pStyle w:val="Normal"/>
-        <w:rPr>
-          <w:sz w:val="24"/>
-          <w:i/>
-          <w:b/>
-          <w:sz w:val="24"/>
-          <w:i/>
-          <w:b/>
-          <w:szCs w:val="24"/>
-          <w:iCs/>
-          <w:bCs/>
-          <w:rFonts w:ascii="Liberation Serif" w:hAnsi="Liberation Serif" w:eastAsia="DejaVu Sans" w:cs="DejaVu Sans"/>
-          <w:color w:val="00000A"/>
-          <w:lang w:val="en-US" w:eastAsia="zh-CN" w:bidi="hi-IN"/>
-        </w:rPr>
-      </w:pPr>
-      <w:r>
-        <w:rPr>
-          <w:b/>
-          <w:bCs/>
-          <w:i/>
-          <w:iCs/>
-        </w:rPr>
-        <w:t>please report the feature scores and reasons for your choice of parameter values.  [relevant rubric items: “create new features”, “intelligently select features”, “properly scale features”]</w:t>
-      </w:r>
-      <w:r/>
-    </w:p>
-    <w:p>
-      <w:pPr>
-        <w:pStyle w:val="Normal"/>
-        <w:rPr>
-          <w:sz w:val="24"/>
-          <w:i/>
-          <w:b/>
-          <w:sz w:val="24"/>
-          <w:i/>
-          <w:b/>
-          <w:szCs w:val="24"/>
-          <w:iCs/>
-          <w:bCs/>
-          <w:rFonts w:ascii="Liberation Serif" w:hAnsi="Liberation Serif" w:eastAsia="DejaVu Sans" w:cs="DejaVu Sans"/>
-          <w:color w:val="00000A"/>
-          <w:lang w:val="en-US" w:eastAsia="zh-CN" w:bidi="hi-IN"/>
-        </w:rPr>
-      </w:pPr>
-      <w:r>
-        <w:rPr>
-          <w:rFonts w:eastAsia="DejaVu Sans" w:cs="DejaVu Sans"/>
-          <w:b/>
-          <w:bCs/>
-          <w:i/>
-          <w:iCs/>
-          <w:color w:val="00000A"/>
-          <w:sz w:val="24"/>
-          <w:szCs w:val="24"/>
-          <w:lang w:val="en-US" w:eastAsia="zh-CN" w:bidi="hi-IN"/>
-        </w:rPr>
-      </w:r>
-      <w:r/>
-    </w:p>
-    <w:p>
-      <w:pPr>
-        <w:pStyle w:val="Normal"/>
       </w:pPr>
       <w:r>
         <w:rPr>
@@ -2378,104 +3630,27 @@
           <w:i w:val="false"/>
           <w:iCs w:val="false"/>
         </w:rPr>
-        <w:t>please check my answers above about feature selection and the algorithm used. Also Section #2 in the poi_id.py script.</w:t>
-      </w:r>
-      <w:r/>
-    </w:p>
-    <w:p>
-      <w:pPr>
-        <w:pStyle w:val="Normal"/>
-      </w:pPr>
-      <w:r>
-        <w:rPr/>
-      </w:r>
-      <w:r/>
-    </w:p>
-    <w:p>
-      <w:pPr>
-        <w:pStyle w:val="Normal"/>
-        <w:rPr>
-          <w:sz w:val="24"/>
-          <w:i/>
-          <w:b/>
-          <w:sz w:val="24"/>
-          <w:i/>
-          <w:b/>
-          <w:szCs w:val="24"/>
-          <w:iCs/>
-          <w:bCs/>
-          <w:rFonts w:ascii="Liberation Serif" w:hAnsi="Liberation Serif" w:eastAsia="DejaVu Sans" w:cs="DejaVu Sans"/>
-          <w:color w:val="00000A"/>
-          <w:lang w:val="en-US" w:eastAsia="zh-CN" w:bidi="hi-IN"/>
-        </w:rPr>
-      </w:pPr>
-      <w:r>
-        <w:rPr>
-          <w:b/>
-          <w:bCs/>
-          <w:i/>
-          <w:iCs/>
-        </w:rPr>
-        <w:t xml:space="preserve">What algorithm did you end up using? What other one(s) did you try? </w:t>
-      </w:r>
-      <w:r/>
-    </w:p>
-    <w:p>
-      <w:pPr>
-        <w:pStyle w:val="Normal"/>
-      </w:pPr>
-      <w:r>
-        <w:rPr>
-          <w:rFonts w:eastAsia="DejaVu Sans" w:cs="DejaVu Sans"/>
-          <w:b/>
-          <w:bCs/>
-          <w:i/>
-          <w:iCs/>
-          <w:color w:val="00000A"/>
-          <w:sz w:val="24"/>
-          <w:szCs w:val="24"/>
-          <w:lang w:val="en-US" w:eastAsia="zh-CN" w:bidi="hi-IN"/>
-        </w:rPr>
-        <w:t>How did model performance differ between algorithms?  [relevant rubric item: “pick an algorithm”]</w:t>
-      </w:r>
-      <w:r/>
-    </w:p>
-    <w:p>
-      <w:pPr>
-        <w:pStyle w:val="Normal"/>
-        <w:rPr>
-          <w:sz w:val="24"/>
-          <w:i/>
-          <w:b/>
-          <w:sz w:val="24"/>
-          <w:i/>
-          <w:b/>
-          <w:szCs w:val="24"/>
-          <w:iCs/>
-          <w:bCs/>
-          <w:rFonts w:ascii="Liberation Serif" w:hAnsi="Liberation Serif" w:eastAsia="DejaVu Sans" w:cs="DejaVu Sans"/>
-          <w:color w:val="00000A"/>
-          <w:lang w:val="en-US" w:eastAsia="zh-CN" w:bidi="hi-IN"/>
-        </w:rPr>
-      </w:pPr>
-      <w:r>
-        <w:rPr>
-          <w:rFonts w:eastAsia="DejaVu Sans" w:cs="DejaVu Sans"/>
-          <w:b/>
-          <w:bCs/>
-          <w:i/>
-          <w:iCs/>
-          <w:color w:val="00000A"/>
-          <w:sz w:val="24"/>
-          <w:szCs w:val="24"/>
-          <w:lang w:val="en-US" w:eastAsia="zh-CN" w:bidi="hi-IN"/>
-        </w:rPr>
-      </w:r>
-      <w:r/>
-    </w:p>
-    <w:p>
-      <w:pPr>
-        <w:pStyle w:val="Normal"/>
+        <w:t>I have reviewed  LinearSVC, SVC and RandomForestClassifier and GradientBoostingClassifier. (I provided backup information of some of the tests with the other classifiers.)</w:t>
+      </w:r>
+      <w:r/>
+    </w:p>
+    <w:p>
+      <w:pPr>
+        <w:pStyle w:val="Normal"/>
+        <w:rPr>
+          <w:sz w:val="24"/>
+          <w:i w:val="false"/>
+          <w:b w:val="false"/>
+          <w:sz w:val="24"/>
+          <w:i w:val="false"/>
+          <w:b w:val="false"/>
+          <w:szCs w:val="24"/>
+          <w:iCs w:val="false"/>
+          <w:bCs w:val="false"/>
+          <w:rFonts w:ascii="Liberation Serif" w:hAnsi="Liberation Serif" w:eastAsia="DejaVu Sans" w:cs="DejaVu Sans"/>
+          <w:color w:val="00000A"/>
+          <w:lang w:val="en-US" w:eastAsia="zh-CN" w:bidi="hi-IN"/>
+        </w:rPr>
       </w:pPr>
       <w:r>
         <w:rPr>
@@ -2484,27 +3659,340 @@
           <w:i w:val="false"/>
           <w:iCs w:val="false"/>
         </w:rPr>
-        <w:t>The actual code for this question and answers is poi_id.py Section #3</w:t>
-      </w:r>
-      <w:r/>
-    </w:p>
-    <w:p>
-      <w:pPr>
-        <w:pStyle w:val="Normal"/>
-        <w:rPr>
-          <w:sz w:val="24"/>
-          <w:i w:val="false"/>
+      </w:r>
+      <w:r/>
+    </w:p>
+    <w:p>
+      <w:pPr>
+        <w:pStyle w:val="Normal"/>
+      </w:pPr>
+      <w:r>
+        <w:rPr>
           <w:b w:val="false"/>
-          <w:sz w:val="24"/>
-          <w:i w:val="false"/>
-          <w:b w:val="false"/>
-          <w:szCs w:val="24"/>
+          <w:bCs w:val="false"/>
+          <w:i w:val="false"/>
           <w:iCs w:val="false"/>
-          <w:bCs w:val="false"/>
-          <w:rFonts w:ascii="Liberation Serif" w:hAnsi="Liberation Serif" w:eastAsia="DejaVu Sans" w:cs="DejaVu Sans"/>
-          <w:color w:val="00000A"/>
-          <w:lang w:val="en-US" w:eastAsia="zh-CN" w:bidi="hi-IN"/>
-        </w:rPr>
+        </w:rPr>
+        <w:t>I end up using LinearSVC because it was the one that provided more balance between precision and recall results. The ensemble algorithms use to result in more precision (&gt; 50 and 60) but I was not able to improve the recall on them.</w:t>
+      </w:r>
+      <w:r/>
+    </w:p>
+    <w:p>
+      <w:pPr>
+        <w:pStyle w:val="Normal"/>
+        <w:rPr>
+          <w:sz w:val="24"/>
+          <w:sz w:val="24"/>
+          <w:szCs w:val="24"/>
+          <w:rFonts w:ascii="Liberation Serif" w:hAnsi="Liberation Serif" w:eastAsia="DejaVu Sans" w:cs="DejaVu Sans"/>
+          <w:color w:val="00000A"/>
+          <w:lang w:val="en-US" w:eastAsia="zh-CN" w:bidi="hi-IN"/>
+        </w:rPr>
+      </w:pPr>
+      <w:r>
+        <w:rPr>
+          <w:rFonts w:eastAsia="DejaVu Sans" w:cs="DejaVu Sans"/>
+          <w:color w:val="00000A"/>
+          <w:sz w:val="24"/>
+          <w:szCs w:val="24"/>
+          <w:lang w:val="en-US" w:eastAsia="zh-CN" w:bidi="hi-IN"/>
+        </w:rPr>
+      </w:r>
+      <w:r/>
+    </w:p>
+    <w:p>
+      <w:pPr>
+        <w:pStyle w:val="Normal"/>
+      </w:pPr>
+      <w:r>
+        <w:rPr/>
+      </w:r>
+      <w:r/>
+    </w:p>
+    <w:p>
+      <w:pPr>
+        <w:pStyle w:val="Normal"/>
+        <w:rPr>
+          <w:sz w:val="24"/>
+          <w:i/>
+          <w:b/>
+          <w:sz w:val="24"/>
+          <w:i/>
+          <w:b/>
+          <w:szCs w:val="24"/>
+          <w:iCs/>
+          <w:bCs/>
+          <w:rFonts w:ascii="Liberation Serif" w:hAnsi="Liberation Serif" w:eastAsia="DejaVu Sans" w:cs="DejaVu Sans"/>
+          <w:color w:val="00000A"/>
+          <w:lang w:val="en-US" w:eastAsia="zh-CN" w:bidi="hi-IN"/>
+        </w:rPr>
+      </w:pPr>
+      <w:r>
+        <w:rPr>
+          <w:b/>
+          <w:bCs/>
+          <w:i/>
+          <w:iCs/>
+        </w:rPr>
+        <w:t xml:space="preserve">What does it mean to tune the parameters of an algorithm, and what can happen if you don’t do this well? </w:t>
+      </w:r>
+      <w:r/>
+    </w:p>
+    <w:p>
+      <w:pPr>
+        <w:pStyle w:val="Normal"/>
+        <w:rPr>
+          <w:sz w:val="24"/>
+          <w:i/>
+          <w:b/>
+          <w:sz w:val="24"/>
+          <w:i/>
+          <w:b/>
+          <w:szCs w:val="24"/>
+          <w:iCs/>
+          <w:bCs/>
+          <w:rFonts w:ascii="Liberation Serif" w:hAnsi="Liberation Serif" w:eastAsia="DejaVu Sans" w:cs="DejaVu Sans"/>
+          <w:color w:val="00000A"/>
+          <w:lang w:val="en-US" w:eastAsia="zh-CN" w:bidi="hi-IN"/>
+        </w:rPr>
+      </w:pPr>
+      <w:r>
+        <w:rPr>
+          <w:b/>
+          <w:bCs/>
+          <w:i/>
+          <w:iCs/>
+        </w:rPr>
+        <w:t>How did you tune the parameters of your particular algorithm? What parameters did you tune? (Some algorithms do not have parameters that you need to tune -- if this is the case for the one you picked, identify and briefly explain how you would have done it for the model that was not your final choice or a different model that does utilize parameter tuning, e.g. a decision tree classifier).  [relevant rubric items: “discuss parameter tuning”, “tune the algorithm”]</w:t>
+      </w:r>
+      <w:r/>
+    </w:p>
+    <w:p>
+      <w:pPr>
+        <w:pStyle w:val="Normal"/>
+      </w:pPr>
+      <w:r>
+        <w:rPr/>
+      </w:r>
+      <w:r/>
+    </w:p>
+    <w:p>
+      <w:pPr>
+        <w:pStyle w:val="Normal"/>
+        <w:rPr>
+          <w:sz w:val="24"/>
+          <w:sz w:val="24"/>
+          <w:szCs w:val="24"/>
+          <w:rFonts w:ascii="Liberation Serif" w:hAnsi="Liberation Serif" w:eastAsia="DejaVu Sans" w:cs="DejaVu Sans"/>
+          <w:color w:val="00000A"/>
+          <w:lang w:val="en-US" w:eastAsia="zh-CN" w:bidi="hi-IN"/>
+        </w:rPr>
+      </w:pPr>
+      <w:r>
+        <w:rPr/>
+        <w:t xml:space="preserve">Tunning parameters means to do as most as combinations on most important algorithms parameters as computational resources permit to obtain the best combination of them which is always a hot spot between over fitting and under fitting. </w:t>
+      </w:r>
+      <w:r/>
+    </w:p>
+    <w:p>
+      <w:pPr>
+        <w:pStyle w:val="Normal"/>
+        <w:rPr>
+          <w:sz w:val="24"/>
+          <w:sz w:val="24"/>
+          <w:szCs w:val="24"/>
+          <w:rFonts w:ascii="Liberation Serif" w:hAnsi="Liberation Serif" w:eastAsia="DejaVu Sans" w:cs="DejaVu Sans"/>
+          <w:color w:val="00000A"/>
+          <w:lang w:val="en-US" w:eastAsia="zh-CN" w:bidi="hi-IN"/>
+        </w:rPr>
+      </w:pPr>
+      <w:r>
+        <w:rPr>
+          <w:rFonts w:eastAsia="DejaVu Sans" w:cs="DejaVu Sans"/>
+          <w:color w:val="00000A"/>
+          <w:sz w:val="24"/>
+          <w:szCs w:val="24"/>
+          <w:lang w:val="en-US" w:eastAsia="zh-CN" w:bidi="hi-IN"/>
+        </w:rPr>
+      </w:r>
+      <w:r/>
+    </w:p>
+    <w:p>
+      <w:pPr>
+        <w:pStyle w:val="Normal"/>
+      </w:pPr>
+      <w:r>
+        <w:rPr/>
+        <w:t xml:space="preserve">Since LinearSVC provided the most balanced results between precession and recall I started to review different preprocessing with different parameters given the ability of GridSearchCV to do the combinations. </w:t>
+      </w:r>
+      <w:r/>
+    </w:p>
+    <w:p>
+      <w:pPr>
+        <w:pStyle w:val="Normal"/>
+        <w:rPr>
+          <w:sz w:val="24"/>
+          <w:sz w:val="24"/>
+          <w:szCs w:val="24"/>
+          <w:rFonts w:ascii="Liberation Serif" w:hAnsi="Liberation Serif" w:eastAsia="DejaVu Sans" w:cs="DejaVu Sans"/>
+          <w:color w:val="00000A"/>
+          <w:lang w:val="en-US" w:eastAsia="zh-CN" w:bidi="hi-IN"/>
+        </w:rPr>
+      </w:pPr>
+      <w:r>
+        <w:rPr>
+          <w:rFonts w:eastAsia="DejaVu Sans" w:cs="DejaVu Sans"/>
+          <w:color w:val="00000A"/>
+          <w:sz w:val="24"/>
+          <w:szCs w:val="24"/>
+          <w:lang w:val="en-US" w:eastAsia="zh-CN" w:bidi="hi-IN"/>
+        </w:rPr>
+      </w:r>
+      <w:r/>
+    </w:p>
+    <w:p>
+      <w:pPr>
+        <w:pStyle w:val="Normal"/>
+        <w:rPr>
+          <w:sz w:val="24"/>
+          <w:sz w:val="24"/>
+          <w:szCs w:val="24"/>
+          <w:rFonts w:ascii="Liberation Serif" w:hAnsi="Liberation Serif" w:eastAsia="DejaVu Sans" w:cs="DejaVu Sans"/>
+          <w:color w:val="00000A"/>
+          <w:lang w:val="en-US" w:eastAsia="zh-CN" w:bidi="hi-IN"/>
+        </w:rPr>
+      </w:pPr>
+      <w:r>
+        <w:rPr/>
+        <w:t>For Linear SVC I tried different options of 'C' and 'tol', I tried different options of 'tol' for PCA and tried different values of n_components for PCA. When I changed 'svd_solver' from the default to arparck precision started to move up until I tested n_components over 6 where precision started to fall. So, at that point I started to fix the parameters that worked and move to other options. 'penalty' = 'l1' used to gave me 'divided by 0' errors so I keep using the 'l2' default. class_weight = balanced provided better results than default and I read in the documentation that given the dataset proportions of features with the label dual=False provided better results.</w:t>
+        <w:tab/>
+      </w:r>
+      <w:r/>
+    </w:p>
+    <w:p>
+      <w:pPr>
+        <w:pStyle w:val="Normal"/>
+        <w:rPr>
+          <w:sz w:val="24"/>
+          <w:sz w:val="24"/>
+          <w:szCs w:val="24"/>
+          <w:rFonts w:ascii="Liberation Serif" w:hAnsi="Liberation Serif" w:eastAsia="DejaVu Sans" w:cs="DejaVu Sans"/>
+          <w:color w:val="00000A"/>
+          <w:lang w:val="en-US" w:eastAsia="zh-CN" w:bidi="hi-IN"/>
+        </w:rPr>
+      </w:pPr>
+      <w:r>
+        <w:rPr/>
+      </w:r>
+      <w:r/>
+    </w:p>
+    <w:p>
+      <w:pPr>
+        <w:pStyle w:val="Normal"/>
+      </w:pPr>
+      <w:r>
+        <w:rPr/>
+        <w:t>After feature selection process, based on the initial PCA results, I end up not using the PCA but using it results to define a number of features to test (6) and it works well because it provides me better results.</w:t>
+      </w:r>
+      <w:r>
+        <w:rPr/>
+        <w:tab/>
+      </w:r>
+      <w:r/>
+    </w:p>
+    <w:p>
+      <w:pPr>
+        <w:pStyle w:val="Normal"/>
+        <w:rPr>
+          <w:sz w:val="24"/>
+          <w:sz w:val="24"/>
+          <w:szCs w:val="24"/>
+          <w:rFonts w:ascii="Liberation Serif" w:hAnsi="Liberation Serif" w:eastAsia="DejaVu Sans" w:cs="DejaVu Sans"/>
+          <w:color w:val="00000A"/>
+          <w:lang w:val="en-US" w:eastAsia="zh-CN" w:bidi="hi-IN"/>
+        </w:rPr>
+      </w:pPr>
+      <w:r>
+        <w:rPr>
+          <w:rFonts w:eastAsia="DejaVu Sans" w:cs="DejaVu Sans"/>
+          <w:color w:val="00000A"/>
+          <w:sz w:val="24"/>
+          <w:szCs w:val="24"/>
+          <w:lang w:val="en-US" w:eastAsia="zh-CN" w:bidi="hi-IN"/>
+        </w:rPr>
+      </w:r>
+      <w:r/>
+    </w:p>
+    <w:p>
+      <w:pPr>
+        <w:pStyle w:val="Normal"/>
+        <w:rPr>
+          <w:sz w:val="24"/>
+          <w:i/>
+          <w:b/>
+          <w:sz w:val="24"/>
+          <w:i/>
+          <w:b/>
+          <w:szCs w:val="24"/>
+          <w:iCs/>
+          <w:bCs/>
+          <w:rFonts w:ascii="Liberation Serif" w:hAnsi="Liberation Serif" w:eastAsia="DejaVu Sans" w:cs="DejaVu Sans"/>
+          <w:color w:val="00000A"/>
+          <w:lang w:val="en-US" w:eastAsia="zh-CN" w:bidi="hi-IN"/>
+        </w:rPr>
+      </w:pPr>
+      <w:r>
+        <w:rPr>
+          <w:b/>
+          <w:bCs/>
+          <w:i/>
+          <w:iCs/>
+        </w:rPr>
+        <w:t xml:space="preserve">What is validation, and what’s a classic mistake you can make if you do it wrong? </w:t>
+      </w:r>
+      <w:r/>
+    </w:p>
+    <w:p>
+      <w:pPr>
+        <w:pStyle w:val="Normal"/>
+      </w:pPr>
+      <w:r>
+        <w:rPr>
+          <w:b/>
+          <w:bCs/>
+          <w:i/>
+          <w:iCs/>
+        </w:rPr>
+        <w:t>How did you validate your analysis?  [relevant rubric items: “discuss validation”, “validation strategy”]</w:t>
+      </w:r>
+      <w:r/>
+    </w:p>
+    <w:p>
+      <w:pPr>
+        <w:pStyle w:val="Normal"/>
+        <w:rPr>
+          <w:sz w:val="24"/>
+          <w:sz w:val="24"/>
+          <w:szCs w:val="24"/>
+          <w:rFonts w:ascii="Liberation Serif" w:hAnsi="Liberation Serif" w:eastAsia="DejaVu Sans" w:cs="DejaVu Sans"/>
+          <w:color w:val="00000A"/>
+          <w:lang w:val="en-US" w:eastAsia="zh-CN" w:bidi="hi-IN"/>
+        </w:rPr>
+      </w:pPr>
+      <w:r>
+        <w:rPr>
+          <w:rFonts w:eastAsia="DejaVu Sans" w:cs="DejaVu Sans"/>
+          <w:color w:val="00000A"/>
+          <w:sz w:val="24"/>
+          <w:szCs w:val="24"/>
+          <w:lang w:val="en-US" w:eastAsia="zh-CN" w:bidi="hi-IN"/>
+        </w:rPr>
+      </w:r>
+      <w:r/>
+    </w:p>
+    <w:p>
+      <w:pPr>
+        <w:pStyle w:val="Normal"/>
       </w:pPr>
       <w:r>
         <w:rPr>
@@ -2518,325 +4006,7 @@
           <w:szCs w:val="24"/>
           <w:lang w:val="en-US" w:eastAsia="zh-CN" w:bidi="hi-IN"/>
         </w:rPr>
-      </w:r>
-      <w:r/>
-    </w:p>
-    <w:p>
-      <w:pPr>
-        <w:pStyle w:val="Normal"/>
-      </w:pPr>
-      <w:r>
-        <w:rPr>
-          <w:b w:val="false"/>
-          <w:bCs w:val="false"/>
-          <w:i w:val="false"/>
-          <w:iCs w:val="false"/>
-        </w:rPr>
-        <w:t xml:space="preserve">I have reviewed  LinearSVC, SVC and RandomForestClassifier </w:t>
-      </w:r>
-      <w:r>
-        <w:rPr>
-          <w:b w:val="false"/>
-          <w:bCs w:val="false"/>
-          <w:i w:val="false"/>
-          <w:iCs w:val="false"/>
-        </w:rPr>
-        <w:t>and GradientBoostingClassifier. (I provided backup information of some of the tests with the other classifiers.)</w:t>
-      </w:r>
-      <w:r/>
-    </w:p>
-    <w:p>
-      <w:pPr>
-        <w:pStyle w:val="Normal"/>
-        <w:rPr>
-          <w:i w:val="false"/>
-          <w:b w:val="false"/>
-          <w:i w:val="false"/>
-          <w:b w:val="false"/>
-          <w:iCs w:val="false"/>
-          <w:bCs w:val="false"/>
-        </w:rPr>
-      </w:pPr>
-      <w:r>
-        <w:rPr/>
-      </w:r>
-      <w:r/>
-    </w:p>
-    <w:p>
-      <w:pPr>
-        <w:pStyle w:val="Normal"/>
-      </w:pPr>
-      <w:r>
-        <w:rPr>
-          <w:b w:val="false"/>
-          <w:bCs w:val="false"/>
-          <w:i w:val="false"/>
-          <w:iCs w:val="false"/>
-        </w:rPr>
-        <w:t xml:space="preserve">I </w:t>
-      </w:r>
-      <w:r>
-        <w:rPr>
-          <w:b w:val="false"/>
-          <w:bCs w:val="false"/>
-          <w:i w:val="false"/>
-          <w:iCs w:val="false"/>
-        </w:rPr>
-        <w:t>end up using LinearSVC because it was the one that provided more balance between precision and recall results. The ensemble algorithms use to result in more precision (&gt; 50 and 60) but I was not able to improve the recall on them.</w:t>
-      </w:r>
-      <w:r/>
-    </w:p>
-    <w:p>
-      <w:pPr>
-        <w:pStyle w:val="Normal"/>
-        <w:rPr>
-          <w:sz w:val="24"/>
-          <w:sz w:val="24"/>
-          <w:szCs w:val="24"/>
-          <w:rFonts w:ascii="Liberation Serif" w:hAnsi="Liberation Serif" w:eastAsia="DejaVu Sans" w:cs="DejaVu Sans"/>
-          <w:color w:val="00000A"/>
-          <w:lang w:val="en-US" w:eastAsia="zh-CN" w:bidi="hi-IN"/>
-        </w:rPr>
-      </w:pPr>
-      <w:r>
-        <w:rPr/>
-      </w:r>
-      <w:r/>
-    </w:p>
-    <w:p>
-      <w:pPr>
-        <w:pStyle w:val="Normal"/>
-      </w:pPr>
-      <w:r>
-        <w:rPr/>
-      </w:r>
-      <w:r/>
-    </w:p>
-    <w:p>
-      <w:pPr>
-        <w:pStyle w:val="Normal"/>
-        <w:rPr>
-          <w:sz w:val="24"/>
-          <w:i/>
-          <w:b/>
-          <w:sz w:val="24"/>
-          <w:i/>
-          <w:b/>
-          <w:szCs w:val="24"/>
-          <w:iCs/>
-          <w:bCs/>
-          <w:rFonts w:ascii="Liberation Serif" w:hAnsi="Liberation Serif" w:eastAsia="DejaVu Sans" w:cs="DejaVu Sans"/>
-          <w:color w:val="00000A"/>
-          <w:lang w:val="en-US" w:eastAsia="zh-CN" w:bidi="hi-IN"/>
-        </w:rPr>
-      </w:pPr>
-      <w:r>
-        <w:rPr>
-          <w:b/>
-          <w:bCs/>
-          <w:i/>
-          <w:iCs/>
-        </w:rPr>
-        <w:t xml:space="preserve">What does it mean to tune the parameters of an algorithm, and what can happen if you don’t do this well? </w:t>
-      </w:r>
-      <w:r/>
-    </w:p>
-    <w:p>
-      <w:pPr>
-        <w:pStyle w:val="Normal"/>
-        <w:rPr>
-          <w:sz w:val="24"/>
-          <w:i/>
-          <w:b/>
-          <w:sz w:val="24"/>
-          <w:i/>
-          <w:b/>
-          <w:szCs w:val="24"/>
-          <w:iCs/>
-          <w:bCs/>
-          <w:rFonts w:ascii="Liberation Serif" w:hAnsi="Liberation Serif" w:eastAsia="DejaVu Sans" w:cs="DejaVu Sans"/>
-          <w:color w:val="00000A"/>
-          <w:lang w:val="en-US" w:eastAsia="zh-CN" w:bidi="hi-IN"/>
-        </w:rPr>
-      </w:pPr>
-      <w:r>
-        <w:rPr>
-          <w:b/>
-          <w:bCs/>
-          <w:i/>
-          <w:iCs/>
-        </w:rPr>
-        <w:t>How did you tune the parameters of your particular algorithm? What parameters did you tune? (Some algorithms do not have parameters that you need to tune -- if this is the case for the one you picked, identify and briefly explain how you would have done it for the model that was not your final choice or a different model that does utilize parameter tuning, e.g. a decision tree classifier).  [relevant rubric items: “discuss parameter tuning”, “tune the algorithm”]</w:t>
-      </w:r>
-      <w:r/>
-    </w:p>
-    <w:p>
-      <w:pPr>
-        <w:pStyle w:val="Normal"/>
-      </w:pPr>
-      <w:r>
-        <w:rPr/>
-      </w:r>
-      <w:r/>
-    </w:p>
-    <w:p>
-      <w:pPr>
-        <w:pStyle w:val="Normal"/>
-        <w:rPr>
-          <w:sz w:val="24"/>
-          <w:sz w:val="24"/>
-          <w:szCs w:val="24"/>
-          <w:rFonts w:ascii="Liberation Serif" w:hAnsi="Liberation Serif" w:eastAsia="DejaVu Sans" w:cs="DejaVu Sans"/>
-          <w:color w:val="00000A"/>
-          <w:lang w:val="en-US" w:eastAsia="zh-CN" w:bidi="hi-IN"/>
-        </w:rPr>
-      </w:pPr>
-      <w:r>
-        <w:rPr/>
-        <w:t xml:space="preserve">Tunning parameters means to do as most as combinations on most important algorithms parameters as computational resources permit to obtain the best combination of them which is always a hot spot between over fitting and under fitting. </w:t>
-      </w:r>
-      <w:r/>
-    </w:p>
-    <w:p>
-      <w:pPr>
-        <w:pStyle w:val="Normal"/>
-        <w:rPr>
-          <w:sz w:val="24"/>
-          <w:sz w:val="24"/>
-          <w:szCs w:val="24"/>
-          <w:rFonts w:ascii="Liberation Serif" w:hAnsi="Liberation Serif" w:eastAsia="DejaVu Sans" w:cs="DejaVu Sans"/>
-          <w:color w:val="00000A"/>
-          <w:lang w:val="en-US" w:eastAsia="zh-CN" w:bidi="hi-IN"/>
-        </w:rPr>
-      </w:pPr>
-      <w:r>
-        <w:rPr/>
-      </w:r>
-      <w:r/>
-    </w:p>
-    <w:p>
-      <w:pPr>
-        <w:pStyle w:val="Normal"/>
-      </w:pPr>
-      <w:r>
-        <w:rPr/>
-        <w:t xml:space="preserve">Since LinearSVC provided the most balanced results between precession and recall I started to review different preprocessing with different parameters given the ability of GridSearchCV to do the combinations. </w:t>
-      </w:r>
-      <w:r/>
-    </w:p>
-    <w:p>
-      <w:pPr>
-        <w:pStyle w:val="Normal"/>
-        <w:rPr>
-          <w:sz w:val="24"/>
-          <w:sz w:val="24"/>
-          <w:szCs w:val="24"/>
-          <w:rFonts w:ascii="Liberation Serif" w:hAnsi="Liberation Serif" w:eastAsia="DejaVu Sans" w:cs="DejaVu Sans"/>
-          <w:color w:val="00000A"/>
-          <w:lang w:val="en-US" w:eastAsia="zh-CN" w:bidi="hi-IN"/>
-        </w:rPr>
-      </w:pPr>
-      <w:r>
-        <w:rPr/>
-      </w:r>
-      <w:r/>
-    </w:p>
-    <w:p>
-      <w:pPr>
-        <w:pStyle w:val="Normal"/>
-      </w:pPr>
-      <w:r>
-        <w:rPr/>
-        <w:t>For Linear SVC I tried different options of 'C' and 'tol', I tried different options of 'tol' for PCA and tried different values of n_components for PCA. When I changed 'svd_solver' from the default to arparck precision started to move up until I tested n_components over 6 where precision started to fall. So, at that point I started to fix the parameters that worked and move to other options. 'penalty' = 'l1' used to gave me 'divided by 0' errors so I keep using the 'l2' default. class_weight = balanced provided better results than default and I read in the documentation that given the dataset proportions of features with the label dual=False provided better results.</w:t>
-      </w:r>
-      <w:r>
-        <w:rPr/>
-        <w:tab/>
-        <w:tab/>
-      </w:r>
-      <w:r/>
-    </w:p>
-    <w:p>
-      <w:pPr>
-        <w:pStyle w:val="Normal"/>
-        <w:rPr>
-          <w:sz w:val="24"/>
-          <w:sz w:val="24"/>
-          <w:szCs w:val="24"/>
-          <w:rFonts w:ascii="Liberation Serif" w:hAnsi="Liberation Serif" w:eastAsia="DejaVu Sans" w:cs="DejaVu Sans"/>
-          <w:color w:val="00000A"/>
-          <w:lang w:val="en-US" w:eastAsia="zh-CN" w:bidi="hi-IN"/>
-        </w:rPr>
-      </w:pPr>
-      <w:r>
-        <w:rPr>
-          <w:rFonts w:eastAsia="DejaVu Sans" w:cs="DejaVu Sans"/>
-          <w:color w:val="00000A"/>
-          <w:sz w:val="24"/>
-          <w:szCs w:val="24"/>
-          <w:lang w:val="en-US" w:eastAsia="zh-CN" w:bidi="hi-IN"/>
-        </w:rPr>
-      </w:r>
-      <w:r/>
-    </w:p>
-    <w:p>
-      <w:pPr>
-        <w:pStyle w:val="Normal"/>
-        <w:rPr>
-          <w:sz w:val="24"/>
-          <w:i/>
-          <w:b/>
-          <w:sz w:val="24"/>
-          <w:i/>
-          <w:b/>
-          <w:szCs w:val="24"/>
-          <w:iCs/>
-          <w:bCs/>
-          <w:rFonts w:ascii="Liberation Serif" w:hAnsi="Liberation Serif" w:eastAsia="DejaVu Sans" w:cs="DejaVu Sans"/>
-          <w:color w:val="00000A"/>
-          <w:lang w:val="en-US" w:eastAsia="zh-CN" w:bidi="hi-IN"/>
-        </w:rPr>
-      </w:pPr>
-      <w:r>
-        <w:rPr>
-          <w:b/>
-          <w:bCs/>
-          <w:i/>
-          <w:iCs/>
-        </w:rPr>
-        <w:t xml:space="preserve">What is validation, and what’s a classic mistake you can make if you do it wrong? </w:t>
-      </w:r>
-      <w:r/>
-    </w:p>
-    <w:p>
-      <w:pPr>
-        <w:pStyle w:val="Normal"/>
-      </w:pPr>
-      <w:r>
-        <w:rPr>
-          <w:b/>
-          <w:bCs/>
-          <w:i/>
-          <w:iCs/>
-        </w:rPr>
-        <w:t>How did you validate your analysis?  [relevant rubric items: “discuss validation”, “validation strategy”]</w:t>
-      </w:r>
-      <w:r/>
-    </w:p>
-    <w:p>
-      <w:pPr>
-        <w:pStyle w:val="Normal"/>
-        <w:rPr>
-          <w:sz w:val="24"/>
-          <w:sz w:val="24"/>
-          <w:szCs w:val="24"/>
-          <w:rFonts w:ascii="Liberation Serif" w:hAnsi="Liberation Serif" w:eastAsia="DejaVu Sans" w:cs="DejaVu Sans"/>
-          <w:color w:val="00000A"/>
-          <w:lang w:val="en-US" w:eastAsia="zh-CN" w:bidi="hi-IN"/>
-        </w:rPr>
-      </w:pPr>
-      <w:r>
-        <w:rPr/>
+        <w:t xml:space="preserve">Validation is the process of using a separated test data set to validate predictions on the training data set. A classic mistake is to validate the results on the training test which wont provide a glue on how the system will generalize when new data comes or also to select test data that is not representative of the training set. Our dataset is not well balanced in terms of lots of missing data and a class label with a small number of cases (not balanced, only 18 data points over 146. </w:t>
       </w:r>
       <w:r/>
     </w:p>
@@ -2856,300 +4026,575 @@
           <w:szCs w:val="24"/>
           <w:lang w:val="en-US" w:eastAsia="zh-CN" w:bidi="hi-IN"/>
         </w:rPr>
-        <w:t xml:space="preserve">Validation is the process of using a separated test data set to validate predictions on the training data set. A classic mistake is to validate the results on the training test which wont provide a glue on how the system will generalize when new data comes or also to select test data that is not representative of the training set. Our dataset is not well balanced in terms of lots of missing data and a class label with a small number of cases (not balanced, only 18 data points over 146. </w:t>
-      </w:r>
-      <w:r/>
-    </w:p>
-    <w:p>
-      <w:pPr>
-        <w:pStyle w:val="Normal"/>
-      </w:pPr>
+        <w:t xml:space="preserve">To validate our analysis I used the recommended StratifiedShuffleSplit class that shuffle the dataset n times and combine test and train data. </w:t>
+      </w:r>
+      <w:r/>
+    </w:p>
+    <w:p>
+      <w:pPr>
+        <w:pStyle w:val="Normal"/>
+      </w:pPr>
+      <w:r>
+        <w:rPr/>
+      </w:r>
+      <w:r/>
+    </w:p>
+    <w:p>
+      <w:pPr>
+        <w:pStyle w:val="Normal"/>
+        <w:rPr>
+          <w:sz w:val="24"/>
+          <w:i/>
+          <w:b/>
+          <w:sz w:val="24"/>
+          <w:i/>
+          <w:b/>
+          <w:szCs w:val="24"/>
+          <w:iCs/>
+          <w:bCs/>
+          <w:rFonts w:ascii="Liberation Serif" w:hAnsi="Liberation Serif" w:eastAsia="DejaVu Sans" w:cs="DejaVu Sans"/>
+          <w:color w:val="00000A"/>
+          <w:lang w:val="en-US" w:eastAsia="zh-CN" w:bidi="hi-IN"/>
+        </w:rPr>
+      </w:pPr>
+      <w:r>
+        <w:rPr>
+          <w:b/>
+          <w:bCs/>
+          <w:i/>
+          <w:iCs/>
+        </w:rPr>
+        <w:t>Give at least 2 evaluation metrics and your average performance for each of them.  Explain an interpretation of your metrics that says something human-understandable about your algorithm’s performance. [relevant rubric item: “usage of evaluation metrics”]</w:t>
+      </w:r>
+      <w:r/>
+    </w:p>
+    <w:p>
+      <w:pPr>
+        <w:pStyle w:val="Normal"/>
+      </w:pPr>
+      <w:r>
+        <w:rPr/>
+      </w:r>
+      <w:r/>
+    </w:p>
+    <w:p>
+      <w:pPr>
+        <w:pStyle w:val="Normal"/>
+      </w:pPr>
+      <w:r>
+        <w:rPr/>
+      </w:r>
+      <w:r/>
+    </w:p>
+    <w:p>
+      <w:pPr>
+        <w:pStyle w:val="Normal"/>
+      </w:pPr>
+      <w:r>
+        <w:rPr/>
+        <w:t>For every algorithm execution I checked 4 values -provided by the tester.py- accuracy, precision, recall.</w:t>
+      </w:r>
+      <w:r/>
+    </w:p>
+    <w:p>
+      <w:pPr>
+        <w:pStyle w:val="Normal"/>
+      </w:pPr>
+      <w:r>
+        <w:rPr/>
+        <w:t>Predictions are true negatives and true positives ; accuracy represents the number of correct predictions (true negatives + true positives) divided by number of all samples.</w:t>
+      </w:r>
+      <w:r/>
+    </w:p>
+    <w:p>
+      <w:pPr>
+        <w:pStyle w:val="Normal"/>
+        <w:rPr>
+          <w:sz w:val="24"/>
+          <w:sz w:val="24"/>
+          <w:szCs w:val="24"/>
+          <w:rFonts w:ascii="Liberation Serif" w:hAnsi="Liberation Serif" w:eastAsia="DejaVu Sans" w:cs="DejaVu Sans"/>
+          <w:color w:val="00000A"/>
+          <w:lang w:val="en-US" w:eastAsia="zh-CN" w:bidi="hi-IN"/>
+        </w:rPr>
+      </w:pPr>
+      <w:r>
+        <w:rPr/>
+      </w:r>
+      <w:r/>
+    </w:p>
+    <w:p>
+      <w:pPr>
+        <w:pStyle w:val="Normal"/>
+      </w:pPr>
+      <w:r>
+        <w:rPr/>
+        <w:t xml:space="preserve">There is a trade off between precision and recall </w:t>
+      </w:r>
+      <w:r>
+        <w:rPr/>
+        <w:t>because of the nature (see below) of them so it is important to understand that it is important to know in advance the objetive of the model to seeif we should focus in precision penalization looking for better recall or viceverse.</w:t>
+      </w:r>
+      <w:r/>
+    </w:p>
+    <w:p>
+      <w:pPr>
+        <w:pStyle w:val="Normal"/>
+        <w:rPr>
+          <w:sz w:val="24"/>
+          <w:sz w:val="24"/>
+          <w:szCs w:val="24"/>
+          <w:rFonts w:ascii="Liberation Serif" w:hAnsi="Liberation Serif" w:eastAsia="DejaVu Sans" w:cs="DejaVu Sans"/>
+          <w:color w:val="00000A"/>
+          <w:lang w:val="en-US" w:eastAsia="zh-CN" w:bidi="hi-IN"/>
+        </w:rPr>
+      </w:pPr>
+      <w:r>
+        <w:rPr/>
+      </w:r>
+      <w:r/>
+    </w:p>
+    <w:p>
+      <w:pPr>
+        <w:pStyle w:val="Normal"/>
+        <w:rPr>
+          <w:sz w:val="24"/>
+          <w:sz w:val="24"/>
+          <w:szCs w:val="24"/>
+          <w:rFonts w:ascii="Liberation Serif" w:hAnsi="Liberation Serif" w:eastAsia="DejaVu Sans" w:cs="DejaVu Sans"/>
+          <w:color w:val="00000A"/>
+          <w:lang w:val="en-US" w:eastAsia="zh-CN" w:bidi="hi-IN"/>
+        </w:rPr>
+      </w:pPr>
+      <w:r>
+        <w:rPr/>
+        <w:t>First is important to understand:</w:t>
+      </w:r>
+      <w:r/>
+    </w:p>
+    <w:p>
+      <w:pPr>
+        <w:pStyle w:val="Normal"/>
+        <w:rPr>
+          <w:sz w:val="24"/>
+          <w:sz w:val="24"/>
+          <w:szCs w:val="24"/>
+          <w:rFonts w:ascii="Liberation Serif" w:hAnsi="Liberation Serif" w:eastAsia="DejaVu Sans" w:cs="DejaVu Sans"/>
+          <w:color w:val="00000A"/>
+          <w:lang w:val="en-US" w:eastAsia="zh-CN" w:bidi="hi-IN"/>
+        </w:rPr>
+      </w:pPr>
+      <w:r>
+        <w:rPr/>
+      </w:r>
+      <w:r/>
+    </w:p>
+    <w:p>
+      <w:pPr>
+        <w:pStyle w:val="Normal"/>
+        <w:rPr>
+          <w:sz w:val="24"/>
+          <w:sz w:val="24"/>
+          <w:szCs w:val="24"/>
+          <w:rFonts w:ascii="Liberation Serif" w:hAnsi="Liberation Serif" w:eastAsia="DejaVu Sans" w:cs="DejaVu Sans"/>
+          <w:color w:val="00000A"/>
+          <w:lang w:val="en-US" w:eastAsia="zh-CN" w:bidi="hi-IN"/>
+        </w:rPr>
+      </w:pPr>
+      <w:r>
+        <w:rPr/>
+        <w:t>False positive : predicted positive (POI) but it was in the negative class (NON POI) ('false alarm')</w:t>
+      </w:r>
+      <w:r/>
+    </w:p>
+    <w:p>
+      <w:pPr>
+        <w:pStyle w:val="Normal"/>
+        <w:rPr>
+          <w:sz w:val="24"/>
+          <w:sz w:val="24"/>
+          <w:szCs w:val="24"/>
+          <w:rFonts w:ascii="Liberation Serif" w:hAnsi="Liberation Serif" w:eastAsia="DejaVu Sans" w:cs="DejaVu Sans"/>
+          <w:color w:val="00000A"/>
+          <w:lang w:val="en-US" w:eastAsia="zh-CN" w:bidi="hi-IN"/>
+        </w:rPr>
+      </w:pPr>
+      <w:r>
+        <w:rPr/>
+        <w:t>False negative : predicted negative (NON POI) but it was in the positive class (POI) (lost an alarm)</w:t>
+      </w:r>
+      <w:r/>
+    </w:p>
+    <w:p>
+      <w:pPr>
+        <w:pStyle w:val="Normal"/>
+        <w:rPr>
+          <w:sz w:val="24"/>
+          <w:sz w:val="24"/>
+          <w:szCs w:val="24"/>
+          <w:rFonts w:ascii="Liberation Serif" w:hAnsi="Liberation Serif" w:eastAsia="DejaVu Sans" w:cs="DejaVu Sans"/>
+          <w:color w:val="00000A"/>
+          <w:lang w:val="en-US" w:eastAsia="zh-CN" w:bidi="hi-IN"/>
+        </w:rPr>
+      </w:pPr>
+      <w:r>
+        <w:rPr/>
+      </w:r>
+      <w:r/>
+    </w:p>
+    <w:p>
+      <w:pPr>
+        <w:pStyle w:val="Normal"/>
+        <w:rPr>
+          <w:sz w:val="24"/>
+          <w:sz w:val="24"/>
+          <w:szCs w:val="24"/>
+          <w:rFonts w:ascii="Liberation Serif" w:hAnsi="Liberation Serif" w:eastAsia="DejaVu Sans" w:cs="DejaVu Sans"/>
+          <w:color w:val="00000A"/>
+          <w:lang w:val="en-US" w:eastAsia="zh-CN" w:bidi="hi-IN"/>
+        </w:rPr>
+      </w:pPr>
+      <w:r>
+        <w:rPr/>
+        <w:t>Given that, precision and recall objectives are:</w:t>
+      </w:r>
+      <w:r/>
+    </w:p>
+    <w:p>
+      <w:pPr>
+        <w:pStyle w:val="Normal"/>
+        <w:rPr>
+          <w:sz w:val="24"/>
+          <w:sz w:val="24"/>
+          <w:szCs w:val="24"/>
+          <w:rFonts w:ascii="Liberation Serif" w:hAnsi="Liberation Serif" w:eastAsia="DejaVu Sans" w:cs="DejaVu Sans"/>
+          <w:color w:val="00000A"/>
+          <w:lang w:val="en-US" w:eastAsia="zh-CN" w:bidi="hi-IN"/>
+        </w:rPr>
+      </w:pPr>
+      <w:r>
+        <w:rPr/>
+      </w:r>
+      <w:r/>
+    </w:p>
+    <w:p>
+      <w:pPr>
+        <w:pStyle w:val="Normal"/>
+        <w:rPr>
+          <w:sz w:val="24"/>
+          <w:sz w:val="24"/>
+          <w:szCs w:val="24"/>
+          <w:rFonts w:ascii="Liberation Serif" w:hAnsi="Liberation Serif" w:eastAsia="DejaVu Sans" w:cs="DejaVu Sans"/>
+          <w:color w:val="00000A"/>
+          <w:lang w:val="en-US" w:eastAsia="zh-CN" w:bidi="hi-IN"/>
+        </w:rPr>
+      </w:pPr>
+      <w:r>
+        <w:rPr/>
+        <w:t>Precision : limit the number of false positives (meassures how many of the samples predicted as positives are actually positives)</w:t>
+      </w:r>
+      <w:r/>
+    </w:p>
+    <w:p>
+      <w:pPr>
+        <w:pStyle w:val="Normal"/>
+      </w:pPr>
+      <w:r>
+        <w:rPr/>
+        <w:t xml:space="preserve">Recall : </w:t>
+      </w:r>
       <w:r>
         <w:rPr>
           <w:rFonts w:eastAsia="DejaVu Sans" w:cs="DejaVu Sans"/>
-          <w:b w:val="false"/>
-          <w:bCs w:val="false"/>
-          <w:i w:val="false"/>
-          <w:iCs w:val="false"/>
-          <w:color w:val="00000A"/>
-          <w:sz w:val="24"/>
-          <w:szCs w:val="24"/>
-          <w:lang w:val="en-US" w:eastAsia="zh-CN" w:bidi="hi-IN"/>
-        </w:rPr>
-        <w:t xml:space="preserve">To validate our analysis I used the recommended StratifiedShuffleSplit class that shuffle the dataset n times and combine test and train data. </w:t>
-      </w:r>
-      <w:r/>
-    </w:p>
-    <w:p>
-      <w:pPr>
-        <w:pStyle w:val="Normal"/>
-      </w:pPr>
-      <w:r>
-        <w:rPr/>
-      </w:r>
-      <w:r/>
-    </w:p>
-    <w:p>
-      <w:pPr>
-        <w:pStyle w:val="Normal"/>
-        <w:rPr>
-          <w:sz w:val="24"/>
-          <w:i/>
-          <w:b/>
-          <w:sz w:val="24"/>
-          <w:i/>
-          <w:b/>
-          <w:szCs w:val="24"/>
-          <w:iCs/>
-          <w:bCs/>
-          <w:rFonts w:ascii="Liberation Serif" w:hAnsi="Liberation Serif" w:eastAsia="DejaVu Sans" w:cs="DejaVu Sans"/>
-          <w:color w:val="00000A"/>
-          <w:lang w:val="en-US" w:eastAsia="zh-CN" w:bidi="hi-IN"/>
-        </w:rPr>
-      </w:pPr>
-      <w:r>
-        <w:rPr>
-          <w:b/>
-          <w:bCs/>
-          <w:i/>
-          <w:iCs/>
-        </w:rPr>
-        <w:t>Give at least 2 evaluation metrics and your average performance for each of them.  Explain an interpretation of your metrics that says something human-understandable about your algorithm’s performance. [relevant rubric item: “usage of evaluation metrics”]</w:t>
-      </w:r>
-      <w:r/>
-    </w:p>
-    <w:p>
-      <w:pPr>
-        <w:pStyle w:val="Normal"/>
-      </w:pPr>
-      <w:r>
-        <w:rPr/>
-      </w:r>
-      <w:r/>
-    </w:p>
-    <w:p>
-      <w:pPr>
-        <w:pStyle w:val="Normal"/>
-      </w:pPr>
-      <w:r>
-        <w:rPr/>
-      </w:r>
-      <w:r/>
-    </w:p>
-    <w:p>
-      <w:pPr>
-        <w:pStyle w:val="Normal"/>
-      </w:pPr>
-      <w:r>
-        <w:rPr/>
-        <w:t xml:space="preserve">For every algorithm execution I checked 4 values -provided by the tester.py- </w:t>
-      </w:r>
-      <w:r>
-        <w:rPr/>
-        <w:t>accuracy, precision, recall.</w:t>
-      </w:r>
-      <w:r/>
-    </w:p>
-    <w:p>
-      <w:pPr>
-        <w:pStyle w:val="Normal"/>
-        <w:rPr>
-          <w:sz w:val="24"/>
-          <w:sz w:val="24"/>
-          <w:szCs w:val="24"/>
-          <w:rFonts w:ascii="Liberation Serif" w:hAnsi="Liberation Serif" w:eastAsia="DejaVu Sans" w:cs="DejaVu Sans"/>
-          <w:color w:val="00000A"/>
-          <w:lang w:val="en-US" w:eastAsia="zh-CN" w:bidi="hi-IN"/>
-        </w:rPr>
-      </w:pPr>
-      <w:r>
-        <w:rPr/>
-        <w:t>Predictions are true negatives and true positives ; accuracy represents the number of correct predictions (true negatives + true positives) divided by number of all samples.</w:t>
-      </w:r>
-      <w:r/>
-    </w:p>
-    <w:p>
-      <w:pPr>
-        <w:pStyle w:val="Normal"/>
-        <w:rPr>
-          <w:sz w:val="24"/>
-          <w:sz w:val="24"/>
-          <w:szCs w:val="24"/>
-          <w:rFonts w:ascii="Liberation Serif" w:hAnsi="Liberation Serif" w:eastAsia="DejaVu Sans" w:cs="DejaVu Sans"/>
-          <w:color w:val="00000A"/>
-          <w:lang w:val="en-US" w:eastAsia="zh-CN" w:bidi="hi-IN"/>
-        </w:rPr>
-      </w:pPr>
-      <w:r>
-        <w:rPr/>
-        <w:t>Precision measures how many of the samples predicted as positive are actually positive (limit number of false positives)</w:t>
-      </w:r>
-      <w:r/>
-    </w:p>
-    <w:p>
-      <w:pPr>
-        <w:pStyle w:val="Normal"/>
-        <w:rPr>
-          <w:sz w:val="24"/>
-          <w:sz w:val="24"/>
-          <w:szCs w:val="24"/>
-          <w:rFonts w:ascii="Liberation Serif" w:hAnsi="Liberation Serif" w:eastAsia="DejaVu Sans" w:cs="DejaVu Sans"/>
-          <w:color w:val="00000A"/>
-          <w:lang w:val="en-US" w:eastAsia="zh-CN" w:bidi="hi-IN"/>
-        </w:rPr>
-      </w:pPr>
-      <w:r>
-        <w:rPr/>
-        <w:t>Recall measures how many of the positive samples are captured by the positive predictions.(avoid false negatives).</w:t>
-      </w:r>
-      <w:r/>
-    </w:p>
-    <w:p>
-      <w:pPr>
-        <w:pStyle w:val="Normal"/>
-        <w:rPr>
-          <w:sz w:val="24"/>
-          <w:sz w:val="24"/>
-          <w:szCs w:val="24"/>
-          <w:rFonts w:ascii="Liberation Serif" w:hAnsi="Liberation Serif" w:eastAsia="DejaVu Sans" w:cs="DejaVu Sans"/>
-          <w:color w:val="00000A"/>
-          <w:lang w:val="en-US" w:eastAsia="zh-CN" w:bidi="hi-IN"/>
-        </w:rPr>
-      </w:pPr>
-      <w:r>
-        <w:rPr/>
-        <w:t>There is a trade off between precision and recall for that reason.</w:t>
-      </w:r>
-      <w:r/>
-    </w:p>
-    <w:p>
-      <w:pPr>
-        <w:pStyle w:val="Normal"/>
-        <w:rPr>
-          <w:sz w:val="24"/>
-          <w:sz w:val="24"/>
-          <w:szCs w:val="24"/>
-          <w:rFonts w:ascii="Liberation Serif" w:hAnsi="Liberation Serif" w:eastAsia="DejaVu Sans" w:cs="DejaVu Sans"/>
-          <w:color w:val="00000A"/>
-          <w:lang w:val="en-US" w:eastAsia="zh-CN" w:bidi="hi-IN"/>
-        </w:rPr>
-      </w:pPr>
-      <w:r>
-        <w:rPr/>
-      </w:r>
-      <w:r/>
-    </w:p>
-    <w:p>
-      <w:pPr>
-        <w:pStyle w:val="Normal"/>
-      </w:pPr>
-      <w:r>
-        <w:rPr/>
-      </w:r>
-      <w:r/>
-    </w:p>
-    <w:p>
-      <w:pPr>
-        <w:pStyle w:val="Normal"/>
-      </w:pPr>
-      <w:r>
-        <w:rPr/>
-      </w:r>
-      <w:r/>
-    </w:p>
-    <w:p>
-      <w:pPr>
-        <w:pStyle w:val="Normal"/>
-      </w:pPr>
-      <w:r>
-        <w:rPr/>
-      </w:r>
-      <w:r/>
-    </w:p>
-    <w:p>
-      <w:pPr>
-        <w:pStyle w:val="Normal"/>
-      </w:pPr>
-      <w:r>
-        <w:rPr/>
-      </w:r>
-      <w:r/>
-    </w:p>
-    <w:p>
-      <w:pPr>
-        <w:pStyle w:val="Normal"/>
-      </w:pPr>
-      <w:r>
-        <w:rPr/>
-      </w:r>
-      <w:r/>
-    </w:p>
-    <w:p>
-      <w:pPr>
-        <w:pStyle w:val="Normal"/>
-      </w:pPr>
-      <w:r>
-        <w:rPr/>
-      </w:r>
-      <w:r/>
-    </w:p>
-    <w:p>
-      <w:pPr>
-        <w:pStyle w:val="Normal"/>
-      </w:pPr>
-      <w:r>
-        <w:rPr/>
-      </w:r>
-      <w:r/>
-    </w:p>
-    <w:p>
-      <w:pPr>
-        <w:pStyle w:val="Normal"/>
-      </w:pPr>
-      <w:r>
-        <w:rPr/>
-      </w:r>
-      <w:r/>
-    </w:p>
-    <w:p>
-      <w:pPr>
-        <w:pStyle w:val="Normal"/>
-      </w:pPr>
-      <w:r>
-        <w:rPr/>
-      </w:r>
-      <w:r/>
-    </w:p>
-    <w:p>
-      <w:pPr>
-        <w:pStyle w:val="Normal"/>
-      </w:pPr>
-      <w:r>
-        <w:rPr/>
-      </w:r>
-      <w:r/>
-    </w:p>
-    <w:p>
-      <w:pPr>
-        <w:pStyle w:val="Normal"/>
-      </w:pPr>
-      <w:r>
-        <w:rPr/>
-      </w:r>
-      <w:r/>
-    </w:p>
-    <w:p>
-      <w:pPr>
-        <w:pStyle w:val="Normal"/>
-      </w:pPr>
-      <w:r>
-        <w:rPr/>
-      </w:r>
-      <w:r/>
-    </w:p>
-    <w:p>
-      <w:pPr>
-        <w:pStyle w:val="Normal"/>
+          <w:color w:val="00000A"/>
+          <w:sz w:val="24"/>
+          <w:szCs w:val="24"/>
+          <w:lang w:val="en-US" w:eastAsia="zh-CN" w:bidi="hi-IN"/>
+        </w:rPr>
+        <w:t xml:space="preserve">limit the number of false negatives </w:t>
+      </w:r>
+      <w:r>
+        <w:rPr>
+          <w:rFonts w:eastAsia="DejaVu Sans" w:cs="DejaVu Sans"/>
+          <w:color w:val="00000A"/>
+          <w:sz w:val="24"/>
+          <w:szCs w:val="24"/>
+          <w:lang w:val="en-US" w:eastAsia="zh-CN" w:bidi="hi-IN"/>
+        </w:rPr>
+        <w:t>(meassures the true positive rate o how many of the positive samples are captured by the positive predictions).</w:t>
+      </w:r>
+      <w:r/>
+    </w:p>
+    <w:p>
+      <w:pPr>
+        <w:pStyle w:val="Normal"/>
+        <w:rPr>
+          <w:sz w:val="24"/>
+          <w:sz w:val="24"/>
+          <w:szCs w:val="24"/>
+          <w:rFonts w:ascii="Liberation Serif" w:hAnsi="Liberation Serif" w:eastAsia="DejaVu Sans" w:cs="DejaVu Sans"/>
+          <w:color w:val="00000A"/>
+          <w:lang w:val="en-US" w:eastAsia="zh-CN" w:bidi="hi-IN"/>
+        </w:rPr>
+      </w:pPr>
+      <w:r>
+        <w:rPr/>
+      </w:r>
+      <w:r/>
+    </w:p>
+    <w:p>
+      <w:pPr>
+        <w:pStyle w:val="Normal"/>
+      </w:pPr>
+      <w:r>
+        <w:rPr>
+          <w:rFonts w:eastAsia="DejaVu Sans" w:cs="DejaVu Sans"/>
+          <w:color w:val="00000A"/>
+          <w:sz w:val="24"/>
+          <w:szCs w:val="24"/>
+          <w:lang w:val="en-US" w:eastAsia="zh-CN" w:bidi="hi-IN"/>
+        </w:rPr>
+        <w:t>S</w:t>
+      </w:r>
+      <w:r>
+        <w:rPr>
+          <w:rFonts w:eastAsia="DejaVu Sans" w:cs="DejaVu Sans"/>
+          <w:color w:val="00000A"/>
+          <w:sz w:val="24"/>
+          <w:szCs w:val="24"/>
+          <w:lang w:val="en-US" w:eastAsia="zh-CN" w:bidi="hi-IN"/>
+        </w:rPr>
+        <w:t>o, if 'False Negatives' grows, recall is affected, if 'false positives' grows, precision if affected. I our case , since we are identifying people that we wont conclude were involved in the fraud, but are important in the investigation, my conclusion is that is better to limit the number of false negatives ( or we will be losing someone else to further investigate) or improved recall.</w:t>
+      </w:r>
+      <w:r/>
+    </w:p>
+    <w:p>
+      <w:pPr>
+        <w:pStyle w:val="Normal"/>
+        <w:rPr>
+          <w:sz w:val="24"/>
+          <w:sz w:val="24"/>
+          <w:szCs w:val="24"/>
+          <w:rFonts w:ascii="Liberation Serif" w:hAnsi="Liberation Serif" w:eastAsia="DejaVu Sans" w:cs="DejaVu Sans"/>
+          <w:color w:val="00000A"/>
+          <w:lang w:val="en-US" w:eastAsia="zh-CN" w:bidi="hi-IN"/>
+        </w:rPr>
+      </w:pPr>
+      <w:r>
+        <w:rPr/>
+      </w:r>
+      <w:r/>
+    </w:p>
+    <w:p>
+      <w:pPr>
+        <w:pStyle w:val="Heading2"/>
+      </w:pPr>
+      <w:r>
+        <w:rPr/>
+      </w:r>
+      <w:r/>
+    </w:p>
+    <w:p>
+      <w:pPr>
+        <w:pStyle w:val="Heading2"/>
+      </w:pPr>
+      <w:r>
+        <w:rPr/>
+      </w:r>
+      <w:r/>
+    </w:p>
+    <w:p>
+      <w:pPr>
+        <w:pStyle w:val="Heading2"/>
+      </w:pPr>
+      <w:r>
+        <w:rPr/>
+      </w:r>
+      <w:r/>
+    </w:p>
+    <w:p>
+      <w:pPr>
+        <w:pStyle w:val="Heading2"/>
+      </w:pPr>
+      <w:r>
+        <w:rPr/>
+      </w:r>
+      <w:r/>
+    </w:p>
+    <w:p>
+      <w:pPr>
+        <w:pStyle w:val="Heading2"/>
+      </w:pPr>
+      <w:r>
+        <w:rPr/>
+      </w:r>
+      <w:r/>
+    </w:p>
+    <w:p>
+      <w:pPr>
+        <w:pStyle w:val="Heading2"/>
+      </w:pPr>
+      <w:r>
+        <w:rPr/>
+      </w:r>
+      <w:r/>
+    </w:p>
+    <w:p>
+      <w:pPr>
+        <w:pStyle w:val="Heading2"/>
+      </w:pPr>
+      <w:r>
+        <w:rPr/>
+      </w:r>
+      <w:r/>
+    </w:p>
+    <w:p>
+      <w:pPr>
+        <w:pStyle w:val="Heading2"/>
+      </w:pPr>
+      <w:r>
+        <w:rPr/>
+      </w:r>
+      <w:r/>
+    </w:p>
+    <w:p>
+      <w:pPr>
+        <w:pStyle w:val="Heading2"/>
+      </w:pPr>
+      <w:r>
+        <w:rPr/>
+      </w:r>
+      <w:r/>
+    </w:p>
+    <w:p>
+      <w:pPr>
+        <w:pStyle w:val="Heading2"/>
+      </w:pPr>
+      <w:r>
+        <w:rPr/>
+      </w:r>
+      <w:r/>
+    </w:p>
+    <w:p>
+      <w:pPr>
+        <w:pStyle w:val="Heading2"/>
+      </w:pPr>
+      <w:r>
+        <w:rPr/>
+      </w:r>
+      <w:r/>
+    </w:p>
+    <w:p>
+      <w:pPr>
+        <w:pStyle w:val="Heading2"/>
+      </w:pPr>
+      <w:r>
+        <w:rPr/>
+      </w:r>
+      <w:r/>
+    </w:p>
+    <w:p>
+      <w:pPr>
+        <w:pStyle w:val="Heading2"/>
+      </w:pPr>
+      <w:r>
+        <w:rPr/>
+      </w:r>
+      <w:r/>
+    </w:p>
+    <w:p>
+      <w:pPr>
+        <w:pStyle w:val="Heading2"/>
+      </w:pPr>
+      <w:r>
+        <w:rPr/>
+      </w:r>
+      <w:r/>
+    </w:p>
+    <w:p>
+      <w:pPr>
+        <w:pStyle w:val="Heading2"/>
+      </w:pPr>
+      <w:r>
+        <w:rPr/>
+      </w:r>
+      <w:r/>
+    </w:p>
+    <w:p>
+      <w:pPr>
+        <w:pStyle w:val="Heading2"/>
+      </w:pPr>
+      <w:r>
+        <w:rPr/>
+      </w:r>
+      <w:r/>
+    </w:p>
+    <w:p>
+      <w:pPr>
+        <w:pStyle w:val="Heading2"/>
+      </w:pPr>
+      <w:r>
+        <w:rPr/>
+      </w:r>
+      <w:r/>
+    </w:p>
+    <w:p>
+      <w:pPr>
+        <w:pStyle w:val="Heading2"/>
+      </w:pPr>
+      <w:r>
+        <w:rPr/>
+      </w:r>
+      <w:r/>
+    </w:p>
+    <w:p>
+      <w:pPr>
+        <w:pStyle w:val="Heading2"/>
+      </w:pPr>
+      <w:r>
+        <w:rPr/>
+      </w:r>
+      <w:r/>
+    </w:p>
+    <w:p>
+      <w:pPr>
+        <w:pStyle w:val="Heading2"/>
+      </w:pPr>
+      <w:r>
+        <w:rPr/>
+      </w:r>
+      <w:r/>
+    </w:p>
+    <w:p>
+      <w:pPr>
+        <w:pStyle w:val="Heading2"/>
+      </w:pPr>
+      <w:r>
+        <w:rPr/>
+      </w:r>
+      <w:r/>
+    </w:p>
+    <w:p>
+      <w:pPr>
+        <w:pStyle w:val="Heading2"/>
+      </w:pPr>
+      <w:r>
+        <w:rPr/>
+      </w:r>
+      <w:r/>
+    </w:p>
+    <w:p>
+      <w:pPr>
+        <w:pStyle w:val="Heading2"/>
+      </w:pPr>
+      <w:r>
+        <w:rPr/>
+      </w:r>
+      <w:r/>
+    </w:p>
+    <w:p>
+      <w:pPr>
+        <w:pStyle w:val="Heading2"/>
       </w:pPr>
       <w:r>
         <w:rPr/>
@@ -3187,24 +4632,36 @@
         </w:rPr>
       </w:pPr>
       <w:r>
-        <w:rPr/>
-      </w:r>
-      <w:r/>
-    </w:p>
-    <w:p>
-      <w:pPr>
-        <w:pStyle w:val="Normal"/>
-        <w:rPr>
-          <w:sz w:val="24"/>
-          <w:sz w:val="24"/>
-          <w:szCs w:val="24"/>
-          <w:rFonts w:ascii="Liberation Serif" w:hAnsi="Liberation Serif" w:eastAsia="DejaVu Sans" w:cs="DejaVu Sans"/>
-          <w:color w:val="00000A"/>
-          <w:lang w:val="en-US" w:eastAsia="zh-CN" w:bidi="hi-IN"/>
-        </w:rPr>
-      </w:pPr>
-      <w:r>
-        <w:rPr/>
+        <w:rPr>
+          <w:rFonts w:eastAsia="DejaVu Sans" w:cs="DejaVu Sans"/>
+          <w:color w:val="00000A"/>
+          <w:sz w:val="24"/>
+          <w:szCs w:val="24"/>
+          <w:lang w:val="en-US" w:eastAsia="zh-CN" w:bidi="hi-IN"/>
+        </w:rPr>
+      </w:r>
+      <w:r/>
+    </w:p>
+    <w:p>
+      <w:pPr>
+        <w:pStyle w:val="Normal"/>
+        <w:rPr>
+          <w:sz w:val="24"/>
+          <w:sz w:val="24"/>
+          <w:szCs w:val="24"/>
+          <w:rFonts w:ascii="Liberation Serif" w:hAnsi="Liberation Serif" w:eastAsia="DejaVu Sans" w:cs="DejaVu Sans"/>
+          <w:color w:val="00000A"/>
+          <w:lang w:val="en-US" w:eastAsia="zh-CN" w:bidi="hi-IN"/>
+        </w:rPr>
+      </w:pPr>
+      <w:r>
+        <w:rPr>
+          <w:rFonts w:eastAsia="DejaVu Sans" w:cs="DejaVu Sans"/>
+          <w:color w:val="00000A"/>
+          <w:sz w:val="24"/>
+          <w:szCs w:val="24"/>
+          <w:lang w:val="en-US" w:eastAsia="zh-CN" w:bidi="hi-IN"/>
+        </w:rPr>
       </w:r>
       <w:r/>
     </w:p>
@@ -9467,24 +10924,36 @@
         </w:rPr>
       </w:pPr>
       <w:r>
-        <w:rPr/>
-      </w:r>
-      <w:r/>
-    </w:p>
-    <w:p>
-      <w:pPr>
-        <w:pStyle w:val="Normal"/>
-        <w:rPr>
-          <w:sz w:val="24"/>
-          <w:sz w:val="24"/>
-          <w:szCs w:val="24"/>
-          <w:rFonts w:ascii="Liberation Serif" w:hAnsi="Liberation Serif" w:eastAsia="DejaVu Sans" w:cs="DejaVu Sans"/>
-          <w:color w:val="00000A"/>
-          <w:lang w:val="en-US" w:eastAsia="zh-CN" w:bidi="hi-IN"/>
-        </w:rPr>
-      </w:pPr>
-      <w:r>
-        <w:rPr/>
+        <w:rPr>
+          <w:rFonts w:eastAsia="DejaVu Sans" w:cs="DejaVu Sans"/>
+          <w:color w:val="00000A"/>
+          <w:sz w:val="24"/>
+          <w:szCs w:val="24"/>
+          <w:lang w:val="en-US" w:eastAsia="zh-CN" w:bidi="hi-IN"/>
+        </w:rPr>
+      </w:r>
+      <w:r/>
+    </w:p>
+    <w:p>
+      <w:pPr>
+        <w:pStyle w:val="Normal"/>
+        <w:rPr>
+          <w:sz w:val="24"/>
+          <w:sz w:val="24"/>
+          <w:szCs w:val="24"/>
+          <w:rFonts w:ascii="Liberation Serif" w:hAnsi="Liberation Serif" w:eastAsia="DejaVu Sans" w:cs="DejaVu Sans"/>
+          <w:color w:val="00000A"/>
+          <w:lang w:val="en-US" w:eastAsia="zh-CN" w:bidi="hi-IN"/>
+        </w:rPr>
+      </w:pPr>
+      <w:r>
+        <w:rPr>
+          <w:rFonts w:eastAsia="DejaVu Sans" w:cs="DejaVu Sans"/>
+          <w:color w:val="00000A"/>
+          <w:sz w:val="24"/>
+          <w:szCs w:val="24"/>
+          <w:lang w:val="en-US" w:eastAsia="zh-CN" w:bidi="hi-IN"/>
+        </w:rPr>
       </w:r>
       <w:r/>
     </w:p>
@@ -9519,7 +10988,13 @@
         </w:rPr>
       </w:pPr>
       <w:r>
-        <w:rPr/>
+        <w:rPr>
+          <w:rFonts w:eastAsia="DejaVu Sans" w:cs="DejaVu Sans"/>
+          <w:color w:val="00000A"/>
+          <w:sz w:val="24"/>
+          <w:szCs w:val="24"/>
+          <w:lang w:val="en-US" w:eastAsia="zh-CN" w:bidi="hi-IN"/>
+        </w:rPr>
       </w:r>
       <w:r/>
     </w:p>
@@ -9582,7 +11057,13 @@
         </w:rPr>
       </w:pPr>
       <w:r>
-        <w:rPr/>
+        <w:rPr>
+          <w:rFonts w:eastAsia="DejaVu Sans" w:cs="DejaVu Sans"/>
+          <w:color w:val="00000A"/>
+          <w:sz w:val="24"/>
+          <w:szCs w:val="24"/>
+          <w:lang w:val="en-US" w:eastAsia="zh-CN" w:bidi="hi-IN"/>
+        </w:rPr>
       </w:r>
       <w:r/>
     </w:p>
@@ -9614,7 +11095,13 @@
         </w:rPr>
       </w:pPr>
       <w:r>
-        <w:rPr/>
+        <w:rPr>
+          <w:rFonts w:eastAsia="DejaVu Sans" w:cs="DejaVu Sans"/>
+          <w:color w:val="00000A"/>
+          <w:sz w:val="24"/>
+          <w:szCs w:val="24"/>
+          <w:lang w:val="en-US" w:eastAsia="zh-CN" w:bidi="hi-IN"/>
+        </w:rPr>
       </w:r>
       <w:r/>
     </w:p>
@@ -9679,7 +11166,13 @@
         </w:rPr>
       </w:pPr>
       <w:r>
-        <w:rPr/>
+        <w:rPr>
+          <w:rFonts w:eastAsia="DejaVu Sans" w:cs="DejaVu Sans"/>
+          <w:color w:val="00000A"/>
+          <w:sz w:val="24"/>
+          <w:szCs w:val="24"/>
+          <w:lang w:val="en-US" w:eastAsia="zh-CN" w:bidi="hi-IN"/>
+        </w:rPr>
       </w:r>
       <w:r/>
     </w:p>
@@ -9743,7 +11236,13 @@
         </w:rPr>
       </w:pPr>
       <w:r>
-        <w:rPr/>
+        <w:rPr>
+          <w:rFonts w:eastAsia="DejaVu Sans" w:cs="DejaVu Sans"/>
+          <w:color w:val="00000A"/>
+          <w:sz w:val="24"/>
+          <w:szCs w:val="24"/>
+          <w:lang w:val="en-US" w:eastAsia="zh-CN" w:bidi="hi-IN"/>
+        </w:rPr>
       </w:r>
       <w:r/>
     </w:p>
@@ -9808,7 +11307,13 @@
         </w:rPr>
       </w:pPr>
       <w:r>
-        <w:rPr/>
+        <w:rPr>
+          <w:rFonts w:eastAsia="DejaVu Sans" w:cs="DejaVu Sans"/>
+          <w:color w:val="00000A"/>
+          <w:sz w:val="24"/>
+          <w:szCs w:val="24"/>
+          <w:lang w:val="en-US" w:eastAsia="zh-CN" w:bidi="hi-IN"/>
+        </w:rPr>
       </w:r>
       <w:r/>
     </w:p>
@@ -9843,7 +11348,13 @@
         </w:rPr>
       </w:pPr>
       <w:r>
-        <w:rPr/>
+        <w:rPr>
+          <w:rFonts w:eastAsia="DejaVu Sans" w:cs="DejaVu Sans"/>
+          <w:color w:val="00000A"/>
+          <w:sz w:val="24"/>
+          <w:szCs w:val="24"/>
+          <w:lang w:val="en-US" w:eastAsia="zh-CN" w:bidi="hi-IN"/>
+        </w:rPr>
       </w:r>
       <w:r/>
     </w:p>
@@ -9908,7 +11419,13 @@
         </w:rPr>
       </w:pPr>
       <w:r>
-        <w:rPr/>
+        <w:rPr>
+          <w:rFonts w:eastAsia="DejaVu Sans" w:cs="DejaVu Sans"/>
+          <w:color w:val="00000A"/>
+          <w:sz w:val="24"/>
+          <w:szCs w:val="24"/>
+          <w:lang w:val="en-US" w:eastAsia="zh-CN" w:bidi="hi-IN"/>
+        </w:rPr>
       </w:r>
       <w:r/>
     </w:p>
@@ -9940,7 +11457,13 @@
         </w:rPr>
       </w:pPr>
       <w:r>
-        <w:rPr/>
+        <w:rPr>
+          <w:rFonts w:eastAsia="DejaVu Sans" w:cs="DejaVu Sans"/>
+          <w:color w:val="00000A"/>
+          <w:sz w:val="24"/>
+          <w:szCs w:val="24"/>
+          <w:lang w:val="en-US" w:eastAsia="zh-CN" w:bidi="hi-IN"/>
+        </w:rPr>
       </w:r>
       <w:r/>
     </w:p>
@@ -10004,7 +11527,13 @@
         </w:rPr>
       </w:pPr>
       <w:r>
-        <w:rPr/>
+        <w:rPr>
+          <w:rFonts w:eastAsia="DejaVu Sans" w:cs="DejaVu Sans"/>
+          <w:color w:val="00000A"/>
+          <w:sz w:val="24"/>
+          <w:szCs w:val="24"/>
+          <w:lang w:val="en-US" w:eastAsia="zh-CN" w:bidi="hi-IN"/>
+        </w:rPr>
       </w:r>
       <w:r/>
     </w:p>
@@ -10036,7 +11565,13 @@
         </w:rPr>
       </w:pPr>
       <w:r>
-        <w:rPr/>
+        <w:rPr>
+          <w:rFonts w:eastAsia="DejaVu Sans" w:cs="DejaVu Sans"/>
+          <w:color w:val="00000A"/>
+          <w:sz w:val="24"/>
+          <w:szCs w:val="24"/>
+          <w:lang w:val="en-US" w:eastAsia="zh-CN" w:bidi="hi-IN"/>
+        </w:rPr>
       </w:r>
       <w:r/>
     </w:p>
@@ -10100,7 +11635,13 @@
         </w:rPr>
       </w:pPr>
       <w:r>
-        <w:rPr/>
+        <w:rPr>
+          <w:rFonts w:eastAsia="DejaVu Sans" w:cs="DejaVu Sans"/>
+          <w:color w:val="00000A"/>
+          <w:sz w:val="24"/>
+          <w:szCs w:val="24"/>
+          <w:lang w:val="en-US" w:eastAsia="zh-CN" w:bidi="hi-IN"/>
+        </w:rPr>
       </w:r>
       <w:r/>
     </w:p>
@@ -10276,7 +11817,13 @@
         </w:rPr>
       </w:pPr>
       <w:r>
-        <w:rPr/>
+        <w:rPr>
+          <w:rFonts w:eastAsia="DejaVu Sans" w:cs="DejaVu Sans"/>
+          <w:color w:val="00000A"/>
+          <w:sz w:val="24"/>
+          <w:szCs w:val="24"/>
+          <w:lang w:val="en-US" w:eastAsia="zh-CN" w:bidi="hi-IN"/>
+        </w:rPr>
       </w:r>
       <w:r/>
     </w:p>
@@ -10536,7 +12083,13 @@
         </w:rPr>
       </w:pPr>
       <w:r>
-        <w:rPr/>
+        <w:rPr>
+          <w:rFonts w:eastAsia="DejaVu Sans" w:cs="DejaVu Sans"/>
+          <w:color w:val="00000A"/>
+          <w:sz w:val="24"/>
+          <w:szCs w:val="24"/>
+          <w:lang w:val="en-US" w:eastAsia="zh-CN" w:bidi="hi-IN"/>
+        </w:rPr>
       </w:r>
       <w:r/>
     </w:p>
@@ -10568,7 +12121,13 @@
         </w:rPr>
       </w:pPr>
       <w:r>
-        <w:rPr/>
+        <w:rPr>
+          <w:rFonts w:eastAsia="DejaVu Sans" w:cs="DejaVu Sans"/>
+          <w:color w:val="00000A"/>
+          <w:sz w:val="24"/>
+          <w:szCs w:val="24"/>
+          <w:lang w:val="en-US" w:eastAsia="zh-CN" w:bidi="hi-IN"/>
+        </w:rPr>
       </w:r>
       <w:r/>
     </w:p>
@@ -10744,7 +12303,13 @@
         </w:rPr>
       </w:pPr>
       <w:r>
-        <w:rPr/>
+        <w:rPr>
+          <w:rFonts w:eastAsia="DejaVu Sans" w:cs="DejaVu Sans"/>
+          <w:color w:val="00000A"/>
+          <w:sz w:val="24"/>
+          <w:szCs w:val="24"/>
+          <w:lang w:val="en-US" w:eastAsia="zh-CN" w:bidi="hi-IN"/>
+        </w:rPr>
       </w:r>
       <w:r/>
     </w:p>
@@ -10779,7 +12344,13 @@
         </w:rPr>
       </w:pPr>
       <w:r>
-        <w:rPr/>
+        <w:rPr>
+          <w:rFonts w:eastAsia="DejaVu Sans" w:cs="DejaVu Sans"/>
+          <w:color w:val="00000A"/>
+          <w:sz w:val="24"/>
+          <w:szCs w:val="24"/>
+          <w:lang w:val="en-US" w:eastAsia="zh-CN" w:bidi="hi-IN"/>
+        </w:rPr>
       </w:r>
       <w:r/>
     </w:p>
@@ -10956,7 +12527,13 @@
         </w:rPr>
       </w:pPr>
       <w:r>
-        <w:rPr/>
+        <w:rPr>
+          <w:rFonts w:eastAsia="DejaVu Sans" w:cs="DejaVu Sans"/>
+          <w:color w:val="00000A"/>
+          <w:sz w:val="24"/>
+          <w:szCs w:val="24"/>
+          <w:lang w:val="en-US" w:eastAsia="zh-CN" w:bidi="hi-IN"/>
+        </w:rPr>
       </w:r>
       <w:r/>
     </w:p>
@@ -10991,7 +12568,13 @@
         </w:rPr>
       </w:pPr>
       <w:r>
-        <w:rPr/>
+        <w:rPr>
+          <w:rFonts w:eastAsia="DejaVu Sans" w:cs="DejaVu Sans"/>
+          <w:color w:val="00000A"/>
+          <w:sz w:val="24"/>
+          <w:szCs w:val="24"/>
+          <w:lang w:val="en-US" w:eastAsia="zh-CN" w:bidi="hi-IN"/>
+        </w:rPr>
       </w:r>
       <w:r/>
     </w:p>
@@ -11168,7 +12751,13 @@
         </w:rPr>
       </w:pPr>
       <w:r>
-        <w:rPr/>
+        <w:rPr>
+          <w:rFonts w:eastAsia="DejaVu Sans" w:cs="DejaVu Sans"/>
+          <w:color w:val="00000A"/>
+          <w:sz w:val="24"/>
+          <w:szCs w:val="24"/>
+          <w:lang w:val="en-US" w:eastAsia="zh-CN" w:bidi="hi-IN"/>
+        </w:rPr>
       </w:r>
       <w:r/>
     </w:p>
@@ -11200,7 +12789,13 @@
         </w:rPr>
       </w:pPr>
       <w:r>
-        <w:rPr/>
+        <w:rPr>
+          <w:rFonts w:eastAsia="DejaVu Sans" w:cs="DejaVu Sans"/>
+          <w:color w:val="00000A"/>
+          <w:sz w:val="24"/>
+          <w:szCs w:val="24"/>
+          <w:lang w:val="en-US" w:eastAsia="zh-CN" w:bidi="hi-IN"/>
+        </w:rPr>
       </w:r>
       <w:r/>
     </w:p>
@@ -11376,7 +12971,13 @@
         </w:rPr>
       </w:pPr>
       <w:r>
-        <w:rPr/>
+        <w:rPr>
+          <w:rFonts w:eastAsia="DejaVu Sans" w:cs="DejaVu Sans"/>
+          <w:color w:val="00000A"/>
+          <w:sz w:val="24"/>
+          <w:szCs w:val="24"/>
+          <w:lang w:val="en-US" w:eastAsia="zh-CN" w:bidi="hi-IN"/>
+        </w:rPr>
       </w:r>
       <w:r/>
     </w:p>
@@ -11408,7 +13009,13 @@
         </w:rPr>
       </w:pPr>
       <w:r>
-        <w:rPr/>
+        <w:rPr>
+          <w:rFonts w:eastAsia="DejaVu Sans" w:cs="DejaVu Sans"/>
+          <w:color w:val="00000A"/>
+          <w:sz w:val="24"/>
+          <w:szCs w:val="24"/>
+          <w:lang w:val="en-US" w:eastAsia="zh-CN" w:bidi="hi-IN"/>
+        </w:rPr>
       </w:r>
       <w:r/>
     </w:p>
@@ -11584,7 +13191,13 @@
         </w:rPr>
       </w:pPr>
       <w:r>
-        <w:rPr/>
+        <w:rPr>
+          <w:rFonts w:eastAsia="DejaVu Sans" w:cs="DejaVu Sans"/>
+          <w:color w:val="00000A"/>
+          <w:sz w:val="24"/>
+          <w:szCs w:val="24"/>
+          <w:lang w:val="en-US" w:eastAsia="zh-CN" w:bidi="hi-IN"/>
+        </w:rPr>
       </w:r>
       <w:r/>
     </w:p>
@@ -12002,7 +13615,7 @@
     <w:pPr>
       <w:widowControl/>
       <w:suppressAutoHyphens w:val="true"/>
-      <w:overflowPunct w:val="false"/>
+      <w:overflowPunct w:val="true"/>
       <w:bidi w:val="0"/>
       <w:jc w:val="left"/>
     </w:pPr>

</xml_diff>